<commit_message>
aggiunte fonti a file con aggiunte per tesi capitolo 1
</commit_message>
<xml_diff>
--- a/testo di tesi/capitolo 1 tesi add.docx
+++ b/testo di tesi/capitolo 1 tesi add.docx
@@ -4,36 +4,12 @@
   <w:body>
     <w:p>
       <w:r>
-        <w:t>Studi sul riconoscimento delle emozioni FACS</w:t>
-      </w:r>
-      <w:r>
-        <w:t xml:space="preserve"> </w:t>
-      </w:r>
-      <w:r>
-        <w:t>per scelta del modello da utilizzare</w:t>
-      </w:r>
-    </w:p>
-    <w:p>
-      <w:r>
-        <w:t>Essendo l’ammontare di studi che trattano l’analisi delle emozioni FACS maggiore</w:t>
-      </w:r>
-      <w:r>
-        <w:t xml:space="preserve"> </w:t>
-      </w:r>
-      <w:r>
-        <w:t>rispetto a quelle che cercano di creare sistemi di riconoscimento automatico per gli</w:t>
-      </w:r>
-      <w:r>
-        <w:t xml:space="preserve"> </w:t>
-      </w:r>
-      <w:r>
-        <w:t>stati d’animo, che possono direttamente aiutare a identificare i problemi nell’apprendimento delle conoscenze, ho ritenuto corretto studiare e scegliere fra i modelli</w:t>
-      </w:r>
-      <w:r>
-        <w:t xml:space="preserve"> </w:t>
-      </w:r>
-      <w:r>
-        <w:t>da loro proposti per l’elaborazione delle informazioni per il mio caso di studio.</w:t>
+        <w:t>Studi sul riconoscimento delle emozioni FACS per scelta del modello da utilizzare</w:t>
+      </w:r>
+    </w:p>
+    <w:p>
+      <w:r>
+        <w:t>Essendo l’ammontare di studi che trattano l’analisi delle emozioni FACS maggiore rispetto a quelle che cercano di creare sistemi di riconoscimento automatico per gli stati d’animo, che possono direttamente aiutare a identificare i problemi nell’apprendimento delle conoscenze, ho ritenuto corretto studiare e scegliere fra i modelli da loro proposti per l’elaborazione delle informazioni per il mio caso di studio.</w:t>
       </w:r>
     </w:p>
     <w:p/>
@@ -139,22 +115,7 @@
     </w:p>
     <w:p>
       <w:r>
-        <w:t xml:space="preserve">Le espressioni facciali sono processi dinamici che </w:t>
-      </w:r>
-      <w:r>
-        <w:t xml:space="preserve">derivano, </w:t>
-      </w:r>
-      <w:r>
-        <w:t>come conseguenza</w:t>
-      </w:r>
-      <w:r>
-        <w:t xml:space="preserve">, </w:t>
-      </w:r>
-      <w:r>
-        <w:t xml:space="preserve">dell'attività muscolare facciale </w:t>
-      </w:r>
-      <w:r>
-        <w:t>di varie parti di questa:</w:t>
+        <w:t>Le espressioni facciali sono processi dinamici che derivano, come conseguenza, dell'attività muscolare facciale di varie parti di questa:</w:t>
       </w:r>
     </w:p>
     <w:p>
@@ -166,13 +127,7 @@
         </w:numPr>
       </w:pPr>
       <w:r>
-        <w:t>front</w:t>
-      </w:r>
-      <w:r>
-        <w:t>e</w:t>
-      </w:r>
-      <w:r>
-        <w:t xml:space="preserve">, </w:t>
+        <w:t xml:space="preserve">fronte, </w:t>
       </w:r>
     </w:p>
     <w:p>
@@ -220,10 +175,7 @@
         </w:numPr>
       </w:pPr>
       <w:r>
-        <w:t>mascella</w:t>
-      </w:r>
-      <w:r>
-        <w:t>,</w:t>
+        <w:t>mascella,</w:t>
       </w:r>
     </w:p>
     <w:p>
@@ -240,16 +192,7 @@
     </w:p>
     <w:p>
       <w:r>
-        <w:t>Le caratteristiche</w:t>
-      </w:r>
-      <w:r>
-        <w:t xml:space="preserve"> dinamiche possono essere rappresentate dalla differenza tra</w:t>
-      </w:r>
-      <w:r>
-        <w:t xml:space="preserve"> </w:t>
-      </w:r>
-      <w:r>
-        <w:t>fotogrammi in termini di punti. Le sei espressioni facciali di base</w:t>
+        <w:t>Le caratteristiche dinamiche possono essere rappresentate dalla differenza tra fotogrammi in termini di punti. Le sei espressioni facciali di base</w:t>
       </w:r>
       <w:r>
         <w:t>:</w:t>
@@ -332,48 +275,12 @@
     </w:p>
     <w:p>
       <w:r>
-        <w:t>possono</w:t>
-      </w:r>
-      <w:r>
-        <w:t xml:space="preserve"> essere descritt</w:t>
-      </w:r>
-      <w:r>
-        <w:t>e</w:t>
-      </w:r>
-      <w:r>
-        <w:t xml:space="preserve"> utilizzando </w:t>
-      </w:r>
-      <w:r>
-        <w:t>le AU</w:t>
-      </w:r>
-      <w:r>
-        <w:t>s, dove</w:t>
-      </w:r>
-      <w:r>
-        <w:t xml:space="preserve"> </w:t>
-      </w:r>
-      <w:r>
-        <w:t>ogni UA è codificat</w:t>
-      </w:r>
-      <w:r>
-        <w:t>a</w:t>
-      </w:r>
-      <w:r>
-        <w:t xml:space="preserve"> in base ai coinvolgimenti muscolari facciali.</w:t>
-      </w:r>
-    </w:p>
-    <w:p>
-      <w:r>
-        <w:t>Il processo di estrazione delle caratteristiche di movimento di espressione facciale è</w:t>
-      </w:r>
-      <w:r>
-        <w:t xml:space="preserve"> </w:t>
-      </w:r>
-      <w:r>
-        <w:t xml:space="preserve">illustrato in </w:t>
-      </w:r>
-      <w:r>
-        <w:t>figura</w:t>
+        <w:t>possono essere descritte utilizzando le AUs, dove ogni UA è codificata in base ai coinvolgimenti muscolari facciali.</w:t>
+      </w:r>
+    </w:p>
+    <w:p>
+      <w:r>
+        <w:t>Il processo di estrazione delle caratteristiche di movimento di espressione facciale è illustrato in figura</w:t>
       </w:r>
     </w:p>
     <w:p>
@@ -498,77 +405,17 @@
     <w:p/>
     <w:p>
       <w:r>
-        <w:t xml:space="preserve">Nella fase finale del metodo proposto, </w:t>
-      </w:r>
-      <w:r>
-        <w:t>viene utilizzato l’ultimo layer della</w:t>
-      </w:r>
-      <w:r>
-        <w:t xml:space="preserve"> random forest per </w:t>
-      </w:r>
-      <w:r>
-        <w:t xml:space="preserve">identificare </w:t>
-      </w:r>
-      <w:r>
-        <w:t xml:space="preserve">l'etichetta finale dell'espressione facciale in base ai risultati della rilevazione delle AU. </w:t>
-      </w:r>
-    </w:p>
-    <w:p>
-      <w:r>
-        <w:t xml:space="preserve">Viene utilizata una rete bayesiana </w:t>
-      </w:r>
-      <w:r>
-        <w:t>come confronto al metodo proposto</w:t>
-      </w:r>
-      <w:r>
-        <w:t xml:space="preserve">; questo modello predittivo otteiene un </w:t>
-      </w:r>
-      <w:r>
-        <w:t xml:space="preserve">tasso di riconoscimento </w:t>
-      </w:r>
-      <w:r>
-        <w:t xml:space="preserve">delle </w:t>
-      </w:r>
-      <w:r>
-        <w:t>caratteristic</w:t>
-      </w:r>
-      <w:r>
-        <w:t>he</w:t>
-      </w:r>
-      <w:r>
-        <w:t xml:space="preserve"> faccial</w:t>
-      </w:r>
-      <w:r>
-        <w:t xml:space="preserve">i di </w:t>
-      </w:r>
-      <w:r>
-        <w:t xml:space="preserve">solo l'86,3%. </w:t>
-      </w:r>
-    </w:p>
-    <w:p>
-      <w:r>
-        <w:t xml:space="preserve">Il metodo proposto dal paper, </w:t>
-      </w:r>
-      <w:r>
-        <w:t>basat</w:t>
-      </w:r>
-      <w:r>
-        <w:t>o</w:t>
-      </w:r>
-      <w:r>
-        <w:t xml:space="preserve"> sulle AU</w:t>
-      </w:r>
-      <w:r>
-        <w:t>s,</w:t>
-      </w:r>
-      <w:r>
-        <w:t xml:space="preserve"> può </w:t>
-      </w:r>
-      <w:r>
-        <w:t xml:space="preserve">invece </w:t>
-      </w:r>
-      <w:r>
-        <w:t xml:space="preserve">aumentare il tasso di riconoscimento medio al 89,37%. </w:t>
+        <w:t xml:space="preserve">Nella fase finale del metodo proposto, viene utilizzato l’ultimo layer della random forest per identificare l'etichetta finale dell'espressione facciale in base ai risultati della rilevazione delle AU. </w:t>
+      </w:r>
+    </w:p>
+    <w:p>
+      <w:r>
+        <w:t xml:space="preserve">Viene utilizata una rete bayesiana come confronto al metodo proposto; questo modello predittivo otteiene un tasso di riconoscimento delle caratteristiche facciali di solo l'86,3%. </w:t>
+      </w:r>
+    </w:p>
+    <w:p>
+      <w:r>
+        <w:t xml:space="preserve">Il metodo proposto dal paper, basato sulle AUs, può invece aumentare il tasso di riconoscimento medio al 89,37%. </w:t>
       </w:r>
     </w:p>
     <w:p>
@@ -808,6 +655,41 @@
       </w:r>
     </w:p>
     <w:p/>
+    <w:p/>
+    <w:p/>
+    <w:p/>
+    <w:p/>
+    <w:p/>
+    <w:p/>
+    <w:p/>
+    <w:p/>
+    <w:p/>
+    <w:p/>
+    <w:p/>
+    <w:p/>
+    <w:p/>
+    <w:p/>
+    <w:p/>
+    <w:p>
+      <w:r>
+        <w:t>[12] Facial expression recognition from image sequences using twofold random forest classifier</w:t>
+      </w:r>
+    </w:p>
+    <w:p>
+      <w:r>
+        <w:t>[13] A method to infer emotions from facial action units</w:t>
+      </w:r>
+    </w:p>
+    <w:p>
+      <w:r>
+        <w:t>[14] Facial emotion prediction through action units and deep learning</w:t>
+      </w:r>
+    </w:p>
+    <w:p>
+      <w:r>
+        <w:t>[15] M. Liu, S. Shan, R. Wang, X. Chen, Learning expressionlets on spatio-temporal manifold for dynamic facial expression recognition, in: 2014 IEEE Conference on Computer Vision and Pattern Recognition (CVPR), 2014, pp. 1749–1756.</w:t>
+      </w:r>
+    </w:p>
     <w:sectPr>
       <w:pgSz w:w="11906" w:h="16838"/>
       <w:pgMar w:top="1417" w:right="1134" w:bottom="1134" w:left="1134" w:header="708" w:footer="708" w:gutter="0"/>
@@ -1691,6 +1573,7 @@
   <w:style w:type="character" w:default="1" w:styleId="Carpredefinitoparagrafo">
     <w:name w:val="Default Paragraph Font"/>
     <w:uiPriority w:val="1"/>
+    <w:semiHidden/>
     <w:unhideWhenUsed/>
   </w:style>
   <w:style w:type="table" w:default="1" w:styleId="Tabellanormale">

</xml_diff>

<commit_message>
finito paragrafo da aggiungere (manca la revisione grammaticale e di forma)
</commit_message>
<xml_diff>
--- a/testo di tesi/capitolo 1 tesi add.docx
+++ b/testo di tesi/capitolo 1 tesi add.docx
@@ -18,13 +18,10 @@
         <w:t xml:space="preserve">Il paper con i migliori risultati che ho trovato è stato </w:t>
       </w:r>
       <w:r>
-        <w:rPr>
-          <w:highlight w:val="yellow"/>
-        </w:rPr>
-        <w:t>[12]</w:t>
-      </w:r>
-      <w:r>
-        <w:t>, in questo studio viene utilizzata una random forest a due livelli:</w:t>
+        <w:t>[12],</w:t>
+      </w:r>
+      <w:r>
+        <w:t xml:space="preserve"> in questo studio viene utilizzata una random forest a due livelli:</w:t>
       </w:r>
     </w:p>
     <w:p>
@@ -385,7 +382,13 @@
         <w:t>anger, contempt, disgust, fear, happy, sadness and surprise</w:t>
       </w:r>
       <w:r>
-        <w:t>) e le persone riprese hanno un’eta compresa fra i 18 e i 50 anni</w:t>
+        <w:t xml:space="preserve">) e le persone riprese hanno </w:t>
+      </w:r>
+      <w:r>
+        <w:t>un’età</w:t>
+      </w:r>
+      <w:r>
+        <w:t xml:space="preserve"> compresa fra i 18 e i 50 anni</w:t>
       </w:r>
       <w:r>
         <w:t>.</w:t>
@@ -398,7 +401,15 @@
     </w:p>
     <w:p>
       <w:r>
-        <w:t>In entrambi i dataset i video riprendono delle persone con, inizialmente, delle espressioni neturali e alla fine le espressioni che più esaltano le emozioni che vogliono rappresentare.</w:t>
+        <w:t xml:space="preserve">In entrambi i dataset i video riprendono delle persone con, inizialmente, delle espressioni </w:t>
+      </w:r>
+      <w:proofErr w:type="spellStart"/>
+      <w:r>
+        <w:t>neturali</w:t>
+      </w:r>
+      <w:proofErr w:type="spellEnd"/>
+      <w:r>
+        <w:t xml:space="preserve"> e alla fine le espressioni che più esaltano le emozioni che vogliono rappresentare.</w:t>
       </w:r>
     </w:p>
     <w:p/>
@@ -410,7 +421,21 @@
     </w:p>
     <w:p>
       <w:r>
-        <w:t xml:space="preserve">Viene utilizata una rete bayesiana come confronto al metodo proposto; questo modello predittivo otteiene un tasso di riconoscimento delle caratteristiche facciali di solo l'86,3%. </w:t>
+        <w:t xml:space="preserve">Viene </w:t>
+      </w:r>
+      <w:r>
+        <w:t>utilizzata</w:t>
+      </w:r>
+      <w:r>
+        <w:t xml:space="preserve"> una rete bayesiana come confronto al metodo proposto; questo modello predittivo </w:t>
+      </w:r>
+      <w:proofErr w:type="spellStart"/>
+      <w:r>
+        <w:t>otteiene</w:t>
+      </w:r>
+      <w:proofErr w:type="spellEnd"/>
+      <w:r>
+        <w:t xml:space="preserve"> un tasso di riconoscimento delle caratteristiche facciali di solo l'86,3%. </w:t>
       </w:r>
     </w:p>
     <w:p>
@@ -586,7 +611,15 @@
         <w:t xml:space="preserve">è stato ripetuto </w:t>
       </w:r>
       <w:r>
-        <w:t xml:space="preserve">per 9 volte. Tutti i risultati sono mostrati nella Tabella </w:t>
+        <w:t xml:space="preserve">per </w:t>
+      </w:r>
+      <w:proofErr w:type="gramStart"/>
+      <w:r>
+        <w:t>9</w:t>
+      </w:r>
+      <w:proofErr w:type="gramEnd"/>
+      <w:r>
+        <w:t xml:space="preserve"> volte. Tutti i risultati sono mostrati nella Tabella </w:t>
       </w:r>
       <w:r>
         <w:t>qui sotto</w:t>
@@ -667,27 +700,2175 @@
     <w:p/>
     <w:p/>
     <w:p/>
+    <w:p>
+      <w:pPr>
+        <w:pBdr>
+          <w:bottom w:val="single" w:sz="6" w:space="1" w:color="auto"/>
+        </w:pBdr>
+      </w:pPr>
+    </w:p>
+    <w:p>
+      <w:pPr>
+        <w:pBdr>
+          <w:bottom w:val="single" w:sz="6" w:space="1" w:color="auto"/>
+        </w:pBdr>
+      </w:pPr>
+    </w:p>
+    <w:p>
+      <w:r>
+        <w:lastRenderedPageBreak/>
+        <w:t>Un altro studio analizzato per la predizione delle emozioni attraverso l’analisi delle Action Units è [13].</w:t>
+      </w:r>
+    </w:p>
+    <w:p>
+      <w:r>
+        <w:t xml:space="preserve">In questo studio viene proposto un metodo per mappare le AUs a </w:t>
+      </w:r>
+      <w:proofErr w:type="gramStart"/>
+      <w:r>
+        <w:t>6</w:t>
+      </w:r>
+      <w:proofErr w:type="gramEnd"/>
+      <w:r>
+        <w:t xml:space="preserve"> emozioni:</w:t>
+      </w:r>
+    </w:p>
+    <w:p>
+      <w:pPr>
+        <w:pStyle w:val="Paragrafoelenco"/>
+        <w:numPr>
+          <w:ilvl w:val="0"/>
+          <w:numId w:val="5"/>
+        </w:numPr>
+      </w:pPr>
+      <w:r>
+        <w:t>anger,</w:t>
+      </w:r>
+    </w:p>
+    <w:p>
+      <w:pPr>
+        <w:pStyle w:val="Paragrafoelenco"/>
+        <w:numPr>
+          <w:ilvl w:val="0"/>
+          <w:numId w:val="5"/>
+        </w:numPr>
+      </w:pPr>
+      <w:r>
+        <w:t>fear,</w:t>
+      </w:r>
+    </w:p>
+    <w:p>
+      <w:pPr>
+        <w:pStyle w:val="Paragrafoelenco"/>
+        <w:numPr>
+          <w:ilvl w:val="0"/>
+          <w:numId w:val="5"/>
+        </w:numPr>
+      </w:pPr>
+      <w:r>
+        <w:t>happy,</w:t>
+      </w:r>
+    </w:p>
+    <w:p>
+      <w:pPr>
+        <w:pStyle w:val="Paragrafoelenco"/>
+        <w:numPr>
+          <w:ilvl w:val="0"/>
+          <w:numId w:val="5"/>
+        </w:numPr>
+      </w:pPr>
+      <w:r>
+        <w:t>sad,</w:t>
+      </w:r>
+    </w:p>
+    <w:p>
+      <w:pPr>
+        <w:pStyle w:val="Paragrafoelenco"/>
+        <w:numPr>
+          <w:ilvl w:val="0"/>
+          <w:numId w:val="5"/>
+        </w:numPr>
+      </w:pPr>
+      <w:r>
+        <w:t>surprise,</w:t>
+      </w:r>
+    </w:p>
+    <w:p>
+      <w:pPr>
+        <w:pStyle w:val="Paragrafoelenco"/>
+        <w:numPr>
+          <w:ilvl w:val="0"/>
+          <w:numId w:val="5"/>
+        </w:numPr>
+      </w:pPr>
+      <w:r>
+        <w:t>disgust</w:t>
+      </w:r>
+    </w:p>
+    <w:p>
+      <w:r>
+        <w:t xml:space="preserve">Vengono scelte delle AUs che poi vengono mappate alle emozioni attraverso relazioni </w:t>
+      </w:r>
+      <w:proofErr w:type="spellStart"/>
+      <w:r>
+        <w:t>sttistiche</w:t>
+      </w:r>
+      <w:proofErr w:type="spellEnd"/>
+      <w:r>
+        <w:t xml:space="preserve"> e delle tecniche di match.</w:t>
+      </w:r>
+    </w:p>
+    <w:p>
+      <w:r>
+        <w:t xml:space="preserve">Le relazioni fra le emozioni e le AUs sono collezionate come stringhe template che comprendono le più descrittive delle AUs per </w:t>
+      </w:r>
+      <w:r>
+        <w:t>ognuna</w:t>
+      </w:r>
+      <w:r>
+        <w:t xml:space="preserve"> delle emozioni trattate.</w:t>
+      </w:r>
+    </w:p>
+    <w:p>
+      <w:r>
+        <w:t>Le stringhe di template vengono poi computate utilizzando un concetto chiamato discriminative power:</w:t>
+      </w:r>
+    </w:p>
+    <w:p>
+      <w:r>
+        <w:t>l’LCS, un metodo per approssimare</w:t>
+      </w:r>
+      <w:r>
+        <w:t xml:space="preserve"> quanto combaciano</w:t>
+      </w:r>
+      <w:r>
+        <w:t xml:space="preserve"> le sottostringhe</w:t>
+      </w:r>
+      <w:r>
+        <w:t xml:space="preserve"> alla stringa di template</w:t>
+      </w:r>
+      <w:r>
+        <w:t>, è applicato per calcolare la vicinanza delle stringhe di test alle AUs con la stringa di template per la singola emozione.</w:t>
+      </w:r>
+    </w:p>
+    <w:p>
+      <w:r>
+        <w:t>Lo studio ha trovato che LCS è un metodo efficiente per gestire particolari problemi come il rilevamento errato delle AUs e aiuta a ridurre predizioni false.</w:t>
+      </w:r>
+    </w:p>
+    <w:p>
+      <w:r>
+        <w:t>Il metodo proposto è stato testato su vari datasets:</w:t>
+      </w:r>
+    </w:p>
+    <w:p>
+      <w:pPr>
+        <w:pStyle w:val="Paragrafoelenco"/>
+        <w:numPr>
+          <w:ilvl w:val="0"/>
+          <w:numId w:val="6"/>
+        </w:numPr>
+      </w:pPr>
+      <w:r>
+        <w:t>CK+,</w:t>
+      </w:r>
+    </w:p>
+    <w:p>
+      <w:pPr>
+        <w:pStyle w:val="Paragrafoelenco"/>
+        <w:numPr>
+          <w:ilvl w:val="0"/>
+          <w:numId w:val="6"/>
+        </w:numPr>
+      </w:pPr>
+      <w:r>
+        <w:t>ISL,</w:t>
+      </w:r>
+    </w:p>
+    <w:p>
+      <w:pPr>
+        <w:pStyle w:val="Paragrafoelenco"/>
+        <w:numPr>
+          <w:ilvl w:val="0"/>
+          <w:numId w:val="6"/>
+        </w:numPr>
+      </w:pPr>
+      <w:r>
+        <w:t>FACS,</w:t>
+      </w:r>
+    </w:p>
+    <w:p>
+      <w:pPr>
+        <w:pStyle w:val="Paragrafoelenco"/>
+        <w:numPr>
+          <w:ilvl w:val="0"/>
+          <w:numId w:val="6"/>
+        </w:numPr>
+      </w:pPr>
+      <w:r>
+        <w:t>JAFFE,</w:t>
+      </w:r>
+    </w:p>
+    <w:p>
+      <w:pPr>
+        <w:pStyle w:val="Paragrafoelenco"/>
+        <w:numPr>
+          <w:ilvl w:val="0"/>
+          <w:numId w:val="6"/>
+        </w:numPr>
+      </w:pPr>
+      <w:r>
+        <w:t>Mind</w:t>
+      </w:r>
+      <w:r>
+        <w:t xml:space="preserve"> </w:t>
+      </w:r>
+      <w:r>
+        <w:t>Reading,</w:t>
+      </w:r>
+    </w:p>
+    <w:p>
+      <w:pPr>
+        <w:pStyle w:val="Paragrafoelenco"/>
+        <w:numPr>
+          <w:ilvl w:val="0"/>
+          <w:numId w:val="6"/>
+        </w:numPr>
+      </w:pPr>
+      <w:r>
+        <w:t>altri frame ripresi in condizioni in-the-wild</w:t>
+      </w:r>
+    </w:p>
+    <w:p>
+      <w:r>
+        <w:t>è stata poi effettuata una comparizione fra il metodo proposto e altri precedentemente proposti e si sono notati dei miglioramenti, sia sui datasets di benchmark che per quelli in-the-wild.</w:t>
+      </w:r>
+    </w:p>
+    <w:p/>
+    <w:p>
+      <w:r>
+        <w:t>Il metodo proposto basa il rilevamento elle AUs sul metodo proposto da [16] e successivamente le AU vengono mappate con il metodo proposto nel paper.</w:t>
+      </w:r>
+    </w:p>
+    <w:p>
+      <w:r>
+        <w:rPr>
+          <w:noProof/>
+        </w:rPr>
+        <w:drawing>
+          <wp:inline distT="0" distB="0" distL="0" distR="0" wp14:anchorId="394B238A" wp14:editId="49795F8F">
+            <wp:extent cx="2870200" cy="2190322"/>
+            <wp:effectExtent l="0" t="0" r="6350" b="635"/>
+            <wp:docPr id="137426536" name="Immagine 1" descr="Immagine che contiene diagramma&#10;&#10;Descrizione generata automaticamente"/>
+            <wp:cNvGraphicFramePr>
+              <a:graphicFrameLocks xmlns:a="http://schemas.openxmlformats.org/drawingml/2006/main" noChangeAspect="1"/>
+            </wp:cNvGraphicFramePr>
+            <a:graphic xmlns:a="http://schemas.openxmlformats.org/drawingml/2006/main">
+              <a:graphicData uri="http://schemas.openxmlformats.org/drawingml/2006/picture">
+                <pic:pic xmlns:pic="http://schemas.openxmlformats.org/drawingml/2006/picture">
+                  <pic:nvPicPr>
+                    <pic:cNvPr id="137426536" name="Immagine 1" descr="Immagine che contiene diagramma&#10;&#10;Descrizione generata automaticamente"/>
+                    <pic:cNvPicPr/>
+                  </pic:nvPicPr>
+                  <pic:blipFill>
+                    <a:blip r:embed="rId9"/>
+                    <a:stretch>
+                      <a:fillRect/>
+                    </a:stretch>
+                  </pic:blipFill>
+                  <pic:spPr>
+                    <a:xfrm>
+                      <a:off x="0" y="0"/>
+                      <a:ext cx="2873175" cy="2192592"/>
+                    </a:xfrm>
+                    <a:prstGeom prst="rect">
+                      <a:avLst/>
+                    </a:prstGeom>
+                  </pic:spPr>
+                </pic:pic>
+              </a:graphicData>
+            </a:graphic>
+          </wp:inline>
+        </w:drawing>
+      </w:r>
+    </w:p>
+    <w:p>
+      <w:r>
+        <w:lastRenderedPageBreak/>
+        <w:t xml:space="preserve">Per l’allenamento del modello per il riconoscimento delle AU sono state utilizzate 580 </w:t>
+      </w:r>
+      <w:r>
+        <w:t>immagini</w:t>
+      </w:r>
+      <w:r>
+        <w:t xml:space="preserve"> dal CK+ dataset, e, per </w:t>
+      </w:r>
+      <w:r>
+        <w:t>ognuna</w:t>
+      </w:r>
+      <w:r>
+        <w:t xml:space="preserve"> di queste, sono state effettuate varie modifiche alle immagini per renderle utilizzabili; è stato applicato l’AdaBoost per la selezione delle feature per ridurre la dimensione del vettore </w:t>
+      </w:r>
+      <w:proofErr w:type="gramStart"/>
+      <w:r>
+        <w:t>delle features</w:t>
+      </w:r>
+      <w:proofErr w:type="gramEnd"/>
+      <w:r>
+        <w:t xml:space="preserve"> ed è stato utilizzato il Support Vector Machines (SVM) per il modello delle AUs.</w:t>
+      </w:r>
+    </w:p>
+    <w:p>
+      <w:r>
+        <w:t xml:space="preserve">Dopo un’attenta analisi del sistema FACS sono state scelte 15 AUs, </w:t>
+      </w:r>
+      <w:r>
+        <w:t>sufficienti</w:t>
+      </w:r>
+      <w:r>
+        <w:t xml:space="preserve"> per la rappresentazione delle 6 emozioni che si è scelto di rappresentare.</w:t>
+      </w:r>
+    </w:p>
+    <w:p>
+      <w:r>
+        <w:t xml:space="preserve">Le AUs </w:t>
+      </w:r>
+      <w:r>
+        <w:t>rilevate</w:t>
+      </w:r>
+      <w:r>
+        <w:t xml:space="preserve"> sono poi processate attraverso il modulo di mappatura per </w:t>
+      </w:r>
+      <w:r>
+        <w:t>predire</w:t>
+      </w:r>
+      <w:r>
+        <w:t xml:space="preserve"> lo stato d’animo combaciante.</w:t>
+      </w:r>
+    </w:p>
+    <w:p/>
+    <w:p>
+      <w:proofErr w:type="gramStart"/>
+      <w:r>
+        <w:t>La prefasi</w:t>
+      </w:r>
+      <w:proofErr w:type="gramEnd"/>
+      <w:r>
+        <w:t xml:space="preserve"> al modello sviluppato in questo paper è che molti dei metodi </w:t>
+      </w:r>
+      <w:r>
+        <w:t>utilizzati</w:t>
+      </w:r>
+      <w:r>
+        <w:t xml:space="preserve"> per la rilevazione delle emozioni si basano su input delle AU che sono inaffidabili in quanto ci sono degli errori non evitabili nella localizzazione delle facce all’interno delle immagini.</w:t>
+      </w:r>
+    </w:p>
+    <w:p>
+      <w:r>
+        <w:t xml:space="preserve">È per questo </w:t>
+      </w:r>
+      <w:r>
+        <w:t>che</w:t>
+      </w:r>
+      <w:r>
+        <w:t xml:space="preserve"> il loro metodo si concentra molto sul trovare la correlazione fra le singole AUs e le </w:t>
+      </w:r>
+      <w:r>
+        <w:t>emozioni</w:t>
+      </w:r>
+      <w:r>
+        <w:t xml:space="preserve"> che sulla diretta predizione delle emozioni.</w:t>
+      </w:r>
+    </w:p>
+    <w:p/>
+    <w:p>
+      <w:r>
+        <w:t xml:space="preserve">La relazione tra le </w:t>
+      </w:r>
+      <w:r>
+        <w:t>Action Units</w:t>
+      </w:r>
+      <w:r>
+        <w:t xml:space="preserve"> e le sei emozioni viene ottenuta attraverso un'analisi statistica </w:t>
+      </w:r>
+      <w:r>
+        <w:t xml:space="preserve">del dataset </w:t>
+      </w:r>
+      <w:r>
+        <w:t>di riferimento (CK+)</w:t>
+      </w:r>
+      <w:r>
+        <w:t>,</w:t>
+      </w:r>
+      <w:r>
+        <w:t xml:space="preserve"> etichettato sia per le emozioni che per le AU. Le relazioni vengono ottenute sotto forma di una matrice </w:t>
+      </w:r>
+      <w:r>
+        <w:t xml:space="preserve">relazionale </w:t>
+      </w:r>
+      <w:r>
+        <w:t xml:space="preserve">derivata utilizzando un concetto chiamato </w:t>
+      </w:r>
+      <w:r>
+        <w:t xml:space="preserve">discriminative power </w:t>
+      </w:r>
+      <w:r>
+        <w:t>[</w:t>
+      </w:r>
+      <w:r>
+        <w:t>17]</w:t>
+      </w:r>
+      <w:r>
+        <w:t xml:space="preserve">. </w:t>
+      </w:r>
+      <w:proofErr w:type="gramStart"/>
+      <w:r>
+        <w:t xml:space="preserve">Il </w:t>
+      </w:r>
+      <w:r>
+        <w:t>discriminative</w:t>
+      </w:r>
+      <w:proofErr w:type="gramEnd"/>
+      <w:r>
+        <w:t xml:space="preserve"> power </w:t>
+      </w:r>
+      <w:r>
+        <w:t>è definito come</w:t>
+      </w:r>
+    </w:p>
+    <w:p>
+      <w:r>
+        <w:rPr>
+          <w:noProof/>
+        </w:rPr>
+        <w:drawing>
+          <wp:anchor distT="0" distB="0" distL="114300" distR="114300" simplePos="0" relativeHeight="251658240" behindDoc="1" locked="0" layoutInCell="1" allowOverlap="1" wp14:anchorId="0440A0E4" wp14:editId="421CDAC9">
+            <wp:simplePos x="0" y="0"/>
+            <wp:positionH relativeFrom="column">
+              <wp:posOffset>4272475</wp:posOffset>
+            </wp:positionH>
+            <wp:positionV relativeFrom="paragraph">
+              <wp:posOffset>551522</wp:posOffset>
+            </wp:positionV>
+            <wp:extent cx="155575" cy="215900"/>
+            <wp:effectExtent l="0" t="0" r="0" b="0"/>
+            <wp:wrapNone/>
+            <wp:docPr id="2099193592" name="Immagine 2099193592" descr="Immagine che contiene diagramma, testo&#10;&#10;Descrizione generata automaticamente"/>
+            <wp:cNvGraphicFramePr>
+              <a:graphicFrameLocks xmlns:a="http://schemas.openxmlformats.org/drawingml/2006/main" noChangeAspect="1"/>
+            </wp:cNvGraphicFramePr>
+            <a:graphic xmlns:a="http://schemas.openxmlformats.org/drawingml/2006/main">
+              <a:graphicData uri="http://schemas.openxmlformats.org/drawingml/2006/picture">
+                <pic:pic xmlns:pic="http://schemas.openxmlformats.org/drawingml/2006/picture">
+                  <pic:nvPicPr>
+                    <pic:cNvPr id="1675038195" name="Immagine 1" descr="Immagine che contiene diagramma, testo&#10;&#10;Descrizione generata automaticamente"/>
+                    <pic:cNvPicPr/>
+                  </pic:nvPicPr>
+                  <pic:blipFill rotWithShape="1">
+                    <a:blip r:embed="rId10" cstate="print">
+                      <a:extLst>
+                        <a:ext uri="{28A0092B-C50C-407E-A947-70E740481C1C}">
+                          <a14:useLocalDpi xmlns:a14="http://schemas.microsoft.com/office/drawing/2010/main" val="0"/>
+                        </a:ext>
+                      </a:extLst>
+                    </a:blip>
+                    <a:srcRect l="80424" r="8618"/>
+                    <a:stretch/>
+                  </pic:blipFill>
+                  <pic:spPr bwMode="auto">
+                    <a:xfrm>
+                      <a:off x="0" y="0"/>
+                      <a:ext cx="155575" cy="215900"/>
+                    </a:xfrm>
+                    <a:prstGeom prst="rect">
+                      <a:avLst/>
+                    </a:prstGeom>
+                    <a:ln>
+                      <a:noFill/>
+                    </a:ln>
+                    <a:extLst>
+                      <a:ext uri="{53640926-AAD7-44D8-BBD7-CCE9431645EC}">
+                        <a14:shadowObscured xmlns:a14="http://schemas.microsoft.com/office/drawing/2010/main"/>
+                      </a:ext>
+                    </a:extLst>
+                  </pic:spPr>
+                </pic:pic>
+              </a:graphicData>
+            </a:graphic>
+            <wp14:sizeRelH relativeFrom="page">
+              <wp14:pctWidth>0</wp14:pctWidth>
+            </wp14:sizeRelH>
+            <wp14:sizeRelV relativeFrom="page">
+              <wp14:pctHeight>0</wp14:pctHeight>
+            </wp14:sizeRelV>
+          </wp:anchor>
+        </w:drawing>
+      </w:r>
+      <w:r>
+        <w:rPr>
+          <w:noProof/>
+        </w:rPr>
+        <w:drawing>
+          <wp:inline distT="0" distB="0" distL="0" distR="0" wp14:anchorId="05AF844A" wp14:editId="66DAE9E2">
+            <wp:extent cx="3016250" cy="457852"/>
+            <wp:effectExtent l="0" t="0" r="0" b="0"/>
+            <wp:docPr id="1675038195" name="Immagine 1" descr="Immagine che contiene diagramma, testo&#10;&#10;Descrizione generata automaticamente"/>
+            <wp:cNvGraphicFramePr>
+              <a:graphicFrameLocks xmlns:a="http://schemas.openxmlformats.org/drawingml/2006/main" noChangeAspect="1"/>
+            </wp:cNvGraphicFramePr>
+            <a:graphic xmlns:a="http://schemas.openxmlformats.org/drawingml/2006/main">
+              <a:graphicData uri="http://schemas.openxmlformats.org/drawingml/2006/picture">
+                <pic:pic xmlns:pic="http://schemas.openxmlformats.org/drawingml/2006/picture">
+                  <pic:nvPicPr>
+                    <pic:cNvPr id="1675038195" name="Immagine 1" descr="Immagine che contiene diagramma, testo&#10;&#10;Descrizione generata automaticamente"/>
+                    <pic:cNvPicPr/>
+                  </pic:nvPicPr>
+                  <pic:blipFill>
+                    <a:blip r:embed="rId11"/>
+                    <a:stretch>
+                      <a:fillRect/>
+                    </a:stretch>
+                  </pic:blipFill>
+                  <pic:spPr>
+                    <a:xfrm>
+                      <a:off x="0" y="0"/>
+                      <a:ext cx="3019537" cy="458351"/>
+                    </a:xfrm>
+                    <a:prstGeom prst="rect">
+                      <a:avLst/>
+                    </a:prstGeom>
+                  </pic:spPr>
+                </pic:pic>
+              </a:graphicData>
+            </a:graphic>
+          </wp:inline>
+        </w:drawing>
+      </w:r>
+    </w:p>
+    <w:p>
+      <w:r>
+        <w:rPr>
+          <w:noProof/>
+        </w:rPr>
+        <w:drawing>
+          <wp:anchor distT="0" distB="0" distL="114300" distR="114300" simplePos="0" relativeHeight="251660288" behindDoc="1" locked="0" layoutInCell="1" allowOverlap="1" wp14:anchorId="71192C1C" wp14:editId="64771C32">
+            <wp:simplePos x="0" y="0"/>
+            <wp:positionH relativeFrom="column">
+              <wp:posOffset>1293767</wp:posOffset>
+            </wp:positionH>
+            <wp:positionV relativeFrom="paragraph">
+              <wp:posOffset>166370</wp:posOffset>
+            </wp:positionV>
+            <wp:extent cx="155575" cy="215900"/>
+            <wp:effectExtent l="0" t="0" r="0" b="0"/>
+            <wp:wrapNone/>
+            <wp:docPr id="2124089404" name="Immagine 2124089404" descr="Immagine che contiene diagramma, testo&#10;&#10;Descrizione generata automaticamente"/>
+            <wp:cNvGraphicFramePr>
+              <a:graphicFrameLocks xmlns:a="http://schemas.openxmlformats.org/drawingml/2006/main" noChangeAspect="1"/>
+            </wp:cNvGraphicFramePr>
+            <a:graphic xmlns:a="http://schemas.openxmlformats.org/drawingml/2006/main">
+              <a:graphicData uri="http://schemas.openxmlformats.org/drawingml/2006/picture">
+                <pic:pic xmlns:pic="http://schemas.openxmlformats.org/drawingml/2006/picture">
+                  <pic:nvPicPr>
+                    <pic:cNvPr id="1675038195" name="Immagine 1" descr="Immagine che contiene diagramma, testo&#10;&#10;Descrizione generata automaticamente"/>
+                    <pic:cNvPicPr/>
+                  </pic:nvPicPr>
+                  <pic:blipFill rotWithShape="1">
+                    <a:blip r:embed="rId10" cstate="print">
+                      <a:extLst>
+                        <a:ext uri="{28A0092B-C50C-407E-A947-70E740481C1C}">
+                          <a14:useLocalDpi xmlns:a14="http://schemas.microsoft.com/office/drawing/2010/main" val="0"/>
+                        </a:ext>
+                      </a:extLst>
+                    </a:blip>
+                    <a:srcRect l="80424" r="8618"/>
+                    <a:stretch/>
+                  </pic:blipFill>
+                  <pic:spPr bwMode="auto">
+                    <a:xfrm>
+                      <a:off x="0" y="0"/>
+                      <a:ext cx="155575" cy="215900"/>
+                    </a:xfrm>
+                    <a:prstGeom prst="rect">
+                      <a:avLst/>
+                    </a:prstGeom>
+                    <a:ln>
+                      <a:noFill/>
+                    </a:ln>
+                    <a:extLst>
+                      <a:ext uri="{53640926-AAD7-44D8-BBD7-CCE9431645EC}">
+                        <a14:shadowObscured xmlns:a14="http://schemas.microsoft.com/office/drawing/2010/main"/>
+                      </a:ext>
+                    </a:extLst>
+                  </pic:spPr>
+                </pic:pic>
+              </a:graphicData>
+            </a:graphic>
+            <wp14:sizeRelH relativeFrom="page">
+              <wp14:pctWidth>0</wp14:pctWidth>
+            </wp14:sizeRelH>
+            <wp14:sizeRelV relativeFrom="page">
+              <wp14:pctHeight>0</wp14:pctHeight>
+            </wp14:sizeRelV>
+          </wp:anchor>
+        </w:drawing>
+      </w:r>
+      <w:r>
+        <w:t xml:space="preserve">dove </w:t>
+      </w:r>
+      <w:proofErr w:type="gramStart"/>
+      <w:r>
+        <w:t>P(</w:t>
+      </w:r>
+      <w:proofErr w:type="spellStart"/>
+      <w:proofErr w:type="gramEnd"/>
+      <w:r>
+        <w:t>Yj</w:t>
+      </w:r>
+      <w:proofErr w:type="spellEnd"/>
+      <w:r>
+        <w:t xml:space="preserve"> |</w:t>
+      </w:r>
+      <w:proofErr w:type="spellStart"/>
+      <w:r>
+        <w:t>Xi</w:t>
+      </w:r>
+      <w:proofErr w:type="spellEnd"/>
+      <w:r>
+        <w:t xml:space="preserve">) è la probabilità dell'azione </w:t>
+      </w:r>
+      <w:proofErr w:type="spellStart"/>
+      <w:r>
+        <w:t>Yj</w:t>
+      </w:r>
+      <w:proofErr w:type="spellEnd"/>
+      <w:r>
+        <w:t xml:space="preserve">, </w:t>
+      </w:r>
+      <w:r>
+        <w:t>dopo che</w:t>
+      </w:r>
+      <w:r>
+        <w:t xml:space="preserve"> </w:t>
+      </w:r>
+      <w:proofErr w:type="spellStart"/>
+      <w:r>
+        <w:t>Xi</w:t>
+      </w:r>
+      <w:proofErr w:type="spellEnd"/>
+      <w:r>
+        <w:t xml:space="preserve"> è avvenuta, e P(</w:t>
+      </w:r>
+      <w:proofErr w:type="spellStart"/>
+      <w:r>
+        <w:t>Yj</w:t>
+      </w:r>
+      <w:proofErr w:type="spellEnd"/>
+      <w:r>
+        <w:t xml:space="preserve"> |</w:t>
+      </w:r>
+      <w:r>
+        <w:rPr>
+          <w:noProof/>
+        </w:rPr>
+        <w:t xml:space="preserve">     </w:t>
+      </w:r>
+      <w:r>
+        <w:t xml:space="preserve">) è la probabilità dell'azione </w:t>
+      </w:r>
+      <w:proofErr w:type="spellStart"/>
+      <w:r>
+        <w:t>Yj</w:t>
+      </w:r>
+      <w:proofErr w:type="spellEnd"/>
+      <w:r>
+        <w:t>, dato che l'emozione</w:t>
+      </w:r>
+      <w:r>
+        <w:t xml:space="preserve"> </w:t>
+      </w:r>
+      <w:r>
+        <w:t xml:space="preserve">  </w:t>
+      </w:r>
+      <w:r>
+        <w:t xml:space="preserve">   </w:t>
+      </w:r>
+      <w:r>
+        <w:t xml:space="preserve">non è avvenuta. La </w:t>
+      </w:r>
+      <w:r>
+        <w:t>dimensione</w:t>
+      </w:r>
+      <w:r>
+        <w:t xml:space="preserve"> di H </w:t>
+      </w:r>
+      <w:r>
+        <w:t xml:space="preserve">rappresenta </w:t>
+      </w:r>
+      <w:r>
+        <w:t xml:space="preserve">il potere discriminante di un'AU </w:t>
+      </w:r>
+      <w:r>
+        <w:t xml:space="preserve">rispetto ad </w:t>
+      </w:r>
+      <w:r>
+        <w:t xml:space="preserve">un'emozione. </w:t>
+      </w:r>
+    </w:p>
+    <w:p>
+      <w:pPr>
+        <w:rPr>
+          <w:noProof/>
+        </w:rPr>
+      </w:pPr>
+      <w:r>
+        <w:t>La matrice di relazione viene ottenuta normalizzando H su tutte le AU per ciascuna delle emozioni. Pertanto, si ottengono pesi di associazione non lineari per ciascuna delle AU</w:t>
+      </w:r>
+      <w:r>
+        <w:t xml:space="preserve">, </w:t>
+      </w:r>
+      <w:r>
+        <w:t>in base alla loro rilevanza per le emozioni calcolate utilizzando l'</w:t>
+      </w:r>
+      <w:r>
+        <w:t>equazione sopra</w:t>
+      </w:r>
+      <w:r>
+        <w:t>.</w:t>
+      </w:r>
+    </w:p>
+    <w:p/>
+    <w:p>
+      <w:r>
+        <w:t xml:space="preserve">La </w:t>
+      </w:r>
+      <w:r>
+        <w:t>f</w:t>
+      </w:r>
+      <w:r>
+        <w:t xml:space="preserve">igura </w:t>
+      </w:r>
+      <w:r>
+        <w:t>sotto</w:t>
+      </w:r>
+      <w:r>
+        <w:t xml:space="preserve"> mostra la matrice di relazione calcolata per le sei emozion</w:t>
+      </w:r>
+      <w:r>
+        <w:t>i</w:t>
+      </w:r>
+      <w:r>
+        <w:t xml:space="preserve">. Qui, </w:t>
+      </w:r>
+      <w:r>
+        <w:t>i valori positivi, rappresentati in bianco,</w:t>
+      </w:r>
+      <w:r>
+        <w:t xml:space="preserve"> indica</w:t>
+      </w:r>
+      <w:r>
+        <w:t>no</w:t>
+      </w:r>
+      <w:r>
+        <w:t xml:space="preserve"> l'alta probabilità per un'AU </w:t>
+      </w:r>
+      <w:r>
+        <w:t xml:space="preserve">di appartenere </w:t>
+      </w:r>
+      <w:r>
+        <w:t>a</w:t>
+      </w:r>
+      <w:r>
+        <w:t>d</w:t>
+      </w:r>
+      <w:r>
+        <w:t xml:space="preserve"> un'emozione</w:t>
+      </w:r>
+      <w:r>
+        <w:t>; mentre i valori negativi, rappresentati in nero,</w:t>
+      </w:r>
+      <w:r>
+        <w:t xml:space="preserve"> indica</w:t>
+      </w:r>
+      <w:r>
+        <w:t>no</w:t>
+      </w:r>
+      <w:r>
+        <w:t xml:space="preserve"> l'alta probabilità per un'AU </w:t>
+      </w:r>
+      <w:r>
+        <w:t xml:space="preserve">di non essere associata </w:t>
+      </w:r>
+      <w:r>
+        <w:t>a</w:t>
+      </w:r>
+      <w:r>
+        <w:t>d</w:t>
+      </w:r>
+      <w:r>
+        <w:t xml:space="preserve"> un'emozione. </w:t>
+      </w:r>
+    </w:p>
+    <w:p>
+      <w:r>
+        <w:t xml:space="preserve">Ad esempio, l'emozione </w:t>
+      </w:r>
+      <w:r>
+        <w:t xml:space="preserve">happy è associata positivamente alle </w:t>
+      </w:r>
+      <w:r>
+        <w:t>AU6, AU7, AU12, AU26 e</w:t>
+      </w:r>
+      <w:r>
+        <w:t xml:space="preserve"> negativamente alle</w:t>
+      </w:r>
+      <w:r>
+        <w:t xml:space="preserve"> AU1, AU2, AU5, AU9. </w:t>
+      </w:r>
+    </w:p>
+    <w:p>
+      <w:r>
+        <w:t xml:space="preserve">I risultati sperimentali presenti </w:t>
+      </w:r>
+      <w:r>
+        <w:t>dallo studio</w:t>
+      </w:r>
+      <w:r>
+        <w:t xml:space="preserve"> dimostrano che la matrice di relazione derivata è efficiente nell'identifica</w:t>
+      </w:r>
+      <w:r>
+        <w:t xml:space="preserve">zione </w:t>
+      </w:r>
+      <w:r>
+        <w:t xml:space="preserve">delle </w:t>
+      </w:r>
+      <w:r>
+        <w:t xml:space="preserve">azioni facciali altamente rilevanti e i loro pesi di associazione per le varie emozioni, e </w:t>
+      </w:r>
+      <w:r>
+        <w:t xml:space="preserve">può quindi </w:t>
+      </w:r>
+      <w:r>
+        <w:t>predire</w:t>
+      </w:r>
+      <w:r>
+        <w:t xml:space="preserve"> </w:t>
+      </w:r>
+      <w:r>
+        <w:t>correttamente le emozioni.</w:t>
+      </w:r>
+    </w:p>
+    <w:p>
+      <w:r>
+        <w:rPr>
+          <w:noProof/>
+        </w:rPr>
+        <w:lastRenderedPageBreak/>
+        <w:drawing>
+          <wp:inline distT="0" distB="0" distL="0" distR="0" wp14:anchorId="0C388062" wp14:editId="01F16B65">
+            <wp:extent cx="2499712" cy="1787769"/>
+            <wp:effectExtent l="0" t="0" r="0" b="3175"/>
+            <wp:docPr id="497018327" name="Immagine 1"/>
+            <wp:cNvGraphicFramePr>
+              <a:graphicFrameLocks xmlns:a="http://schemas.openxmlformats.org/drawingml/2006/main" noChangeAspect="1"/>
+            </wp:cNvGraphicFramePr>
+            <a:graphic xmlns:a="http://schemas.openxmlformats.org/drawingml/2006/main">
+              <a:graphicData uri="http://schemas.openxmlformats.org/drawingml/2006/picture">
+                <pic:pic xmlns:pic="http://schemas.openxmlformats.org/drawingml/2006/picture">
+                  <pic:nvPicPr>
+                    <pic:cNvPr id="497018327" name=""/>
+                    <pic:cNvPicPr/>
+                  </pic:nvPicPr>
+                  <pic:blipFill>
+                    <a:blip r:embed="rId12"/>
+                    <a:stretch>
+                      <a:fillRect/>
+                    </a:stretch>
+                  </pic:blipFill>
+                  <pic:spPr>
+                    <a:xfrm>
+                      <a:off x="0" y="0"/>
+                      <a:ext cx="2502039" cy="1789433"/>
+                    </a:xfrm>
+                    <a:prstGeom prst="rect">
+                      <a:avLst/>
+                    </a:prstGeom>
+                  </pic:spPr>
+                </pic:pic>
+              </a:graphicData>
+            </a:graphic>
+          </wp:inline>
+        </w:drawing>
+      </w:r>
+    </w:p>
+    <w:p>
+      <w:r>
+        <w:t xml:space="preserve">Per ciascuna emozione, </w:t>
+      </w:r>
+      <w:r>
+        <w:t xml:space="preserve">sono state selezionate </w:t>
+      </w:r>
+      <w:r>
+        <w:t>le prime N entrate d</w:t>
+      </w:r>
+      <w:r>
+        <w:t xml:space="preserve">a </w:t>
+      </w:r>
+      <w:r>
+        <w:t xml:space="preserve">AU altamente discriminanti e </w:t>
+      </w:r>
+      <w:r>
+        <w:t xml:space="preserve">queste sono state salvate </w:t>
+      </w:r>
+      <w:r>
+        <w:t xml:space="preserve">come stringhe di template </w:t>
+      </w:r>
+      <w:r>
+        <w:t xml:space="preserve">per i futuri abbinamenti delle </w:t>
+      </w:r>
+      <w:r>
+        <w:t>A</w:t>
+      </w:r>
+      <w:r>
+        <w:t>U</w:t>
+      </w:r>
+      <w:r>
+        <w:t xml:space="preserve">. </w:t>
+      </w:r>
+    </w:p>
+    <w:p>
+      <w:r>
+        <w:t xml:space="preserve">La </w:t>
+      </w:r>
+      <w:r>
+        <w:t xml:space="preserve">lunghezza di stringa di template </w:t>
+      </w:r>
+      <w:r>
+        <w:t xml:space="preserve">utilizzata è di </w:t>
+      </w:r>
+      <w:proofErr w:type="gramStart"/>
+      <w:r>
+        <w:t>5</w:t>
+      </w:r>
+      <w:proofErr w:type="gramEnd"/>
+      <w:r>
+        <w:t xml:space="preserve"> per </w:t>
+      </w:r>
+      <w:r>
+        <w:t xml:space="preserve">gli </w:t>
+      </w:r>
+      <w:r>
+        <w:t>esperimenti</w:t>
+      </w:r>
+      <w:r>
+        <w:t xml:space="preserve"> condotti dai ricercatori dello studio</w:t>
+      </w:r>
+      <w:r>
+        <w:t xml:space="preserve">. </w:t>
+      </w:r>
+    </w:p>
+    <w:p>
+      <w:r>
+        <w:rPr>
+          <w:noProof/>
+        </w:rPr>
+        <w:drawing>
+          <wp:inline distT="0" distB="0" distL="0" distR="0" wp14:anchorId="4BDB4BB0" wp14:editId="1AACA01D">
+            <wp:extent cx="6120130" cy="3150870"/>
+            <wp:effectExtent l="0" t="0" r="0" b="0"/>
+            <wp:docPr id="1432951043" name="Immagine 1" descr="Immagine che contiene tavolo&#10;&#10;Descrizione generata automaticamente"/>
+            <wp:cNvGraphicFramePr>
+              <a:graphicFrameLocks xmlns:a="http://schemas.openxmlformats.org/drawingml/2006/main" noChangeAspect="1"/>
+            </wp:cNvGraphicFramePr>
+            <a:graphic xmlns:a="http://schemas.openxmlformats.org/drawingml/2006/main">
+              <a:graphicData uri="http://schemas.openxmlformats.org/drawingml/2006/picture">
+                <pic:pic xmlns:pic="http://schemas.openxmlformats.org/drawingml/2006/picture">
+                  <pic:nvPicPr>
+                    <pic:cNvPr id="1432951043" name="Immagine 1" descr="Immagine che contiene tavolo&#10;&#10;Descrizione generata automaticamente"/>
+                    <pic:cNvPicPr/>
+                  </pic:nvPicPr>
+                  <pic:blipFill>
+                    <a:blip r:embed="rId13"/>
+                    <a:stretch>
+                      <a:fillRect/>
+                    </a:stretch>
+                  </pic:blipFill>
+                  <pic:spPr>
+                    <a:xfrm>
+                      <a:off x="0" y="0"/>
+                      <a:ext cx="6120130" cy="3150870"/>
+                    </a:xfrm>
+                    <a:prstGeom prst="rect">
+                      <a:avLst/>
+                    </a:prstGeom>
+                  </pic:spPr>
+                </pic:pic>
+              </a:graphicData>
+            </a:graphic>
+          </wp:inline>
+        </w:drawing>
+      </w:r>
+    </w:p>
+    <w:p/>
+    <w:p>
+      <w:r>
+        <w:t>Dat</w:t>
+      </w:r>
+      <w:r>
+        <w:t xml:space="preserve">e le </w:t>
+      </w:r>
+      <w:r>
+        <w:t xml:space="preserve">stringhe </w:t>
+      </w:r>
+      <w:r>
+        <w:t>con le Action Units per le immagini analizzate</w:t>
+      </w:r>
+      <w:r>
+        <w:t xml:space="preserve">, queste vengono confrontate con </w:t>
+      </w:r>
+      <w:r>
+        <w:t xml:space="preserve">le </w:t>
+      </w:r>
+      <w:r>
+        <w:t xml:space="preserve">stringhe di template per trovare l'emozione corrispondente. </w:t>
+      </w:r>
+    </w:p>
+    <w:p>
+      <w:r>
+        <w:t>Si utilizza la sotto</w:t>
+      </w:r>
+      <w:r>
+        <w:t xml:space="preserve"> </w:t>
+      </w:r>
+      <w:r>
+        <w:t>sequenza comune più lunga (LCS) [</w:t>
+      </w:r>
+      <w:r>
+        <w:t>18</w:t>
+      </w:r>
+      <w:r>
+        <w:t>] per misurare la similarità tra le stringhe. LCS è un metodo per trovare la sotto</w:t>
+      </w:r>
+      <w:r>
+        <w:t xml:space="preserve"> </w:t>
+      </w:r>
+      <w:r>
+        <w:t xml:space="preserve">sequenza più lunga </w:t>
+      </w:r>
+      <w:r>
+        <w:t xml:space="preserve">fra </w:t>
+      </w:r>
+      <w:r>
+        <w:t xml:space="preserve">tutte le sequenze date. </w:t>
+      </w:r>
+    </w:p>
+    <w:p>
+      <w:r>
+        <w:t>In questo caso, una sotto</w:t>
+      </w:r>
+      <w:r>
+        <w:t xml:space="preserve"> </w:t>
+      </w:r>
+      <w:r>
+        <w:t>sequenza è definita come una sequenza in cui le unità appaiono nello stesso ordine</w:t>
+      </w:r>
+      <w:r>
+        <w:t xml:space="preserve"> </w:t>
+      </w:r>
+      <w:proofErr w:type="gramStart"/>
+      <w:r>
+        <w:t>una rispetto</w:t>
+      </w:r>
+      <w:proofErr w:type="gramEnd"/>
+      <w:r>
+        <w:t xml:space="preserve"> all’altra</w:t>
+      </w:r>
+      <w:r>
+        <w:t xml:space="preserve">, ma non necessariamente in modo contiguo. </w:t>
+      </w:r>
+    </w:p>
+    <w:p>
+      <w:r>
+        <w:t xml:space="preserve">Ad esempio, nella stringa </w:t>
+      </w:r>
+      <w:r>
+        <w:t>“</w:t>
+      </w:r>
+      <w:r>
+        <w:t>ACTTGCG</w:t>
+      </w:r>
+      <w:r>
+        <w:t>”</w:t>
+      </w:r>
+      <w:r>
+        <w:t xml:space="preserve">, </w:t>
+      </w:r>
+      <w:r>
+        <w:t>“</w:t>
+      </w:r>
+      <w:r>
+        <w:t>ACT</w:t>
+      </w:r>
+      <w:r>
+        <w:t>”</w:t>
+      </w:r>
+      <w:r>
+        <w:t xml:space="preserve">, </w:t>
+      </w:r>
+      <w:r>
+        <w:t>“</w:t>
+      </w:r>
+      <w:r>
+        <w:t>ATTC</w:t>
+      </w:r>
+      <w:r>
+        <w:t>”</w:t>
+      </w:r>
+      <w:r>
+        <w:t xml:space="preserve"> e </w:t>
+      </w:r>
+      <w:r>
+        <w:t>“</w:t>
+      </w:r>
+      <w:r>
+        <w:t>ACTTGC</w:t>
+      </w:r>
+      <w:r>
+        <w:t>”</w:t>
+      </w:r>
+      <w:r>
+        <w:t xml:space="preserve"> sono tutte sotto</w:t>
+      </w:r>
+      <w:r>
+        <w:t xml:space="preserve"> </w:t>
+      </w:r>
+      <w:r>
+        <w:t xml:space="preserve">sequenze. </w:t>
+      </w:r>
+    </w:p>
+    <w:p>
+      <w:r>
+        <w:t>LCS permette solo "inserzioni" e</w:t>
+      </w:r>
+      <w:r>
+        <w:t>d</w:t>
+      </w:r>
+      <w:r>
+        <w:t xml:space="preserve"> "eliminazioni", ma non "sostituzioni" d</w:t>
+      </w:r>
+      <w:r>
+        <w:t xml:space="preserve">elle singole AUs </w:t>
+      </w:r>
+      <w:r>
+        <w:t xml:space="preserve">tra le stringhe. Questa caratteristica di LCS è risultata molto adatta per </w:t>
+      </w:r>
+      <w:r>
+        <w:t>la predizione del</w:t>
+      </w:r>
+      <w:r>
+        <w:t>le emozioni da stringhe di A</w:t>
+      </w:r>
+      <w:r>
+        <w:t>ction Units</w:t>
+      </w:r>
+      <w:r>
+        <w:t>.</w:t>
+      </w:r>
+    </w:p>
+    <w:p/>
+    <w:p>
+      <w:r>
+        <w:lastRenderedPageBreak/>
+        <w:t>Ad esempio, dat</w:t>
+      </w:r>
+      <w:r>
+        <w:t xml:space="preserve">a </w:t>
+      </w:r>
+      <w:r>
+        <w:t xml:space="preserve">un'immagine di test, </w:t>
+      </w:r>
+      <w:r>
+        <w:t>possono essere prodotte le combinazioni di AUs riportate nell’immagine sotto.</w:t>
+      </w:r>
+    </w:p>
+    <w:p>
+      <w:r>
+        <w:t xml:space="preserve">In questo caso, la proprietà di "eliminazione" diventa importante per mappare </w:t>
+      </w:r>
+      <w:r>
+        <w:t xml:space="preserve">le </w:t>
+      </w:r>
+      <w:r>
+        <w:t xml:space="preserve">diverse stringhe di AU come {AU12} o {AU6, AU12} o {AU6, AU12, AU26} all'emozione </w:t>
+      </w:r>
+      <w:r>
+        <w:t>happy</w:t>
+      </w:r>
+      <w:r>
+        <w:t xml:space="preserve">, poiché tutte indicano la felicità anche se alcune delle AU mancano in alcune delle stringhe. </w:t>
+      </w:r>
+    </w:p>
+    <w:p>
+      <w:r>
+        <w:t xml:space="preserve">Allo stesso modo, l'"inserzione" gioca un ruolo </w:t>
+      </w:r>
+      <w:r>
+        <w:t xml:space="preserve">nell’eliminazione delle AU rilevate erroneamente </w:t>
+      </w:r>
+      <w:r>
+        <w:t xml:space="preserve">come {AU1, AU4} ma che comunque mappano l'emozione nella </w:t>
+      </w:r>
+      <w:r>
+        <w:t xml:space="preserve">figura </w:t>
+      </w:r>
+      <w:r>
+        <w:t>all</w:t>
+      </w:r>
+      <w:r>
+        <w:t>’emozione happy</w:t>
+      </w:r>
+      <w:r>
+        <w:t xml:space="preserve">. </w:t>
+      </w:r>
+    </w:p>
+    <w:p>
+      <w:r>
+        <w:t xml:space="preserve">Inoltre, permettere le "sostituzioni" aiuta a correggere gli errori di rilevazione che coinvolgono AU visivamente simili come AU12, AU20, AU23, e </w:t>
+      </w:r>
+      <w:r>
+        <w:t xml:space="preserve">a predire </w:t>
+      </w:r>
+      <w:r>
+        <w:t xml:space="preserve">l'emozione con un alto valore di confidenza. </w:t>
+      </w:r>
+      <w:r>
+        <w:t xml:space="preserve">Viene evitato anche il </w:t>
+      </w:r>
+      <w:proofErr w:type="spellStart"/>
+      <w:r>
+        <w:t>mappamento</w:t>
+      </w:r>
+      <w:proofErr w:type="spellEnd"/>
+      <w:r>
+        <w:t xml:space="preserve"> errato di </w:t>
+      </w:r>
+      <w:r>
+        <w:t>molte emozioni quando la stringa di test ha errori considerevoli.</w:t>
+      </w:r>
+    </w:p>
+    <w:p>
+      <w:r>
+        <w:rPr>
+          <w:noProof/>
+        </w:rPr>
+        <w:drawing>
+          <wp:inline distT="0" distB="0" distL="0" distR="0" wp14:anchorId="0DCEDE98" wp14:editId="20B27E5A">
+            <wp:extent cx="3976687" cy="1821238"/>
+            <wp:effectExtent l="0" t="0" r="5080" b="7620"/>
+            <wp:docPr id="1481273164" name="Immagine 1" descr="Immagine che contiene testo&#10;&#10;Descrizione generata automaticamente"/>
+            <wp:cNvGraphicFramePr>
+              <a:graphicFrameLocks xmlns:a="http://schemas.openxmlformats.org/drawingml/2006/main" noChangeAspect="1"/>
+            </wp:cNvGraphicFramePr>
+            <a:graphic xmlns:a="http://schemas.openxmlformats.org/drawingml/2006/main">
+              <a:graphicData uri="http://schemas.openxmlformats.org/drawingml/2006/picture">
+                <pic:pic xmlns:pic="http://schemas.openxmlformats.org/drawingml/2006/picture">
+                  <pic:nvPicPr>
+                    <pic:cNvPr id="1481273164" name="Immagine 1" descr="Immagine che contiene testo&#10;&#10;Descrizione generata automaticamente"/>
+                    <pic:cNvPicPr/>
+                  </pic:nvPicPr>
+                  <pic:blipFill>
+                    <a:blip r:embed="rId14"/>
+                    <a:stretch>
+                      <a:fillRect/>
+                    </a:stretch>
+                  </pic:blipFill>
+                  <pic:spPr>
+                    <a:xfrm>
+                      <a:off x="0" y="0"/>
+                      <a:ext cx="3984112" cy="1824638"/>
+                    </a:xfrm>
+                    <a:prstGeom prst="rect">
+                      <a:avLst/>
+                    </a:prstGeom>
+                  </pic:spPr>
+                </pic:pic>
+              </a:graphicData>
+            </a:graphic>
+          </wp:inline>
+        </w:drawing>
+      </w:r>
+    </w:p>
+    <w:p/>
+    <w:p>
+      <w:r>
+        <w:t xml:space="preserve">Ad esempio, in sostituzioni </w:t>
+      </w:r>
+      <w:r>
+        <w:t xml:space="preserve">non </w:t>
+      </w:r>
+      <w:r>
+        <w:t xml:space="preserve">condizionali, una stringa di test come </w:t>
+      </w:r>
+    </w:p>
+    <w:p>
+      <w:r>
+        <w:t>{</w:t>
+      </w:r>
+      <w:r>
+        <w:rPr>
+          <w:highlight w:val="yellow"/>
+        </w:rPr>
+        <w:t>AU4</w:t>
+      </w:r>
+      <w:r>
+        <w:t xml:space="preserve">, </w:t>
+      </w:r>
+      <w:r>
+        <w:rPr>
+          <w:highlight w:val="green"/>
+        </w:rPr>
+        <w:t>AU6</w:t>
+      </w:r>
+      <w:r>
+        <w:t xml:space="preserve">, </w:t>
+      </w:r>
+      <w:r>
+        <w:rPr>
+          <w:highlight w:val="cyan"/>
+        </w:rPr>
+        <w:t>AU12</w:t>
+      </w:r>
+      <w:r>
+        <w:t xml:space="preserve">, </w:t>
+      </w:r>
+      <w:r>
+        <w:rPr>
+          <w:highlight w:val="magenta"/>
+        </w:rPr>
+        <w:t>AU17</w:t>
+      </w:r>
+      <w:r>
+        <w:t xml:space="preserve">, </w:t>
+      </w:r>
+      <w:r>
+        <w:rPr>
+          <w:highlight w:val="blue"/>
+        </w:rPr>
+        <w:t>AU23</w:t>
+      </w:r>
+      <w:r>
+        <w:t>}</w:t>
+      </w:r>
+      <w:r>
+        <w:t xml:space="preserve">, </w:t>
+      </w:r>
+      <w:r>
+        <w:t xml:space="preserve">può essere mappata </w:t>
+      </w:r>
+      <w:r>
+        <w:t>a</w:t>
+      </w:r>
+      <w:r>
+        <w:t xml:space="preserve"> </w:t>
+      </w:r>
+    </w:p>
+    <w:p>
+      <w:r>
+        <w:t>{</w:t>
+      </w:r>
+      <w:r>
+        <w:rPr>
+          <w:highlight w:val="red"/>
+        </w:rPr>
+        <w:t>AU1</w:t>
+      </w:r>
+      <w:r>
+        <w:t xml:space="preserve">, </w:t>
+      </w:r>
+      <w:r>
+        <w:rPr>
+          <w:highlight w:val="yellow"/>
+        </w:rPr>
+        <w:t>AU4</w:t>
+      </w:r>
+      <w:r>
+        <w:t xml:space="preserve">, </w:t>
+      </w:r>
+      <w:r>
+        <w:rPr>
+          <w:highlight w:val="red"/>
+        </w:rPr>
+        <w:t>AU10</w:t>
+      </w:r>
+      <w:r>
+        <w:t xml:space="preserve">, </w:t>
+      </w:r>
+      <w:r>
+        <w:rPr>
+          <w:highlight w:val="red"/>
+        </w:rPr>
+        <w:t>AU15</w:t>
+      </w:r>
+      <w:r>
+        <w:t xml:space="preserve">, </w:t>
+      </w:r>
+      <w:r>
+        <w:rPr>
+          <w:highlight w:val="magenta"/>
+        </w:rPr>
+        <w:t>AU17</w:t>
+      </w:r>
+      <w:r>
+        <w:t xml:space="preserve">} (tristezza) e </w:t>
+      </w:r>
+    </w:p>
+    <w:p>
+      <w:r>
+        <w:t>{</w:t>
+      </w:r>
+      <w:r>
+        <w:rPr>
+          <w:highlight w:val="red"/>
+        </w:rPr>
+        <w:t>AU4</w:t>
+      </w:r>
+      <w:r>
+        <w:t xml:space="preserve">, </w:t>
+      </w:r>
+      <w:r>
+        <w:rPr>
+          <w:highlight w:val="green"/>
+        </w:rPr>
+        <w:t>AU6</w:t>
+      </w:r>
+      <w:r>
+        <w:t xml:space="preserve">, </w:t>
+      </w:r>
+      <w:r>
+        <w:rPr>
+          <w:highlight w:val="red"/>
+        </w:rPr>
+        <w:t>AU7</w:t>
+      </w:r>
+      <w:r>
+        <w:t xml:space="preserve">, </w:t>
+      </w:r>
+      <w:r>
+        <w:rPr>
+          <w:highlight w:val="red"/>
+        </w:rPr>
+        <w:t>AU9</w:t>
+      </w:r>
+      <w:r>
+        <w:t xml:space="preserve">, </w:t>
+      </w:r>
+      <w:r>
+        <w:rPr>
+          <w:highlight w:val="magenta"/>
+        </w:rPr>
+        <w:t>AU17</w:t>
+      </w:r>
+      <w:r>
+        <w:t xml:space="preserve">} (disgusto) </w:t>
+      </w:r>
+    </w:p>
+    <w:p>
+      <w:r>
+        <w:t xml:space="preserve">con un costo di sostituzione "3". </w:t>
+      </w:r>
+    </w:p>
+    <w:p>
+      <w:pPr>
+        <w:pBdr>
+          <w:bottom w:val="single" w:sz="6" w:space="1" w:color="auto"/>
+        </w:pBdr>
+      </w:pPr>
+      <w:r>
+        <w:t>I</w:t>
+      </w:r>
+      <w:r>
+        <w:t xml:space="preserve"> risultati e l’accuratezza ottenuta dal metodo proposto dallo studio sui vari dataset utilizzati per valutarlo sono presenti in questa tabella:</w:t>
+      </w:r>
+      <w:r>
+        <w:br/>
+      </w:r>
+      <w:r>
+        <w:rPr>
+          <w:noProof/>
+        </w:rPr>
+        <w:drawing>
+          <wp:inline distT="0" distB="0" distL="0" distR="0" wp14:anchorId="181DA950" wp14:editId="38889509">
+            <wp:extent cx="4717858" cy="2233613"/>
+            <wp:effectExtent l="0" t="0" r="6985" b="0"/>
+            <wp:docPr id="2143458982" name="Immagine 1" descr="Immagine che contiene tavolo&#10;&#10;Descrizione generata automaticamente"/>
+            <wp:cNvGraphicFramePr>
+              <a:graphicFrameLocks xmlns:a="http://schemas.openxmlformats.org/drawingml/2006/main" noChangeAspect="1"/>
+            </wp:cNvGraphicFramePr>
+            <a:graphic xmlns:a="http://schemas.openxmlformats.org/drawingml/2006/main">
+              <a:graphicData uri="http://schemas.openxmlformats.org/drawingml/2006/picture">
+                <pic:pic xmlns:pic="http://schemas.openxmlformats.org/drawingml/2006/picture">
+                  <pic:nvPicPr>
+                    <pic:cNvPr id="2143458982" name="Immagine 1" descr="Immagine che contiene tavolo&#10;&#10;Descrizione generata automaticamente"/>
+                    <pic:cNvPicPr/>
+                  </pic:nvPicPr>
+                  <pic:blipFill>
+                    <a:blip r:embed="rId15"/>
+                    <a:stretch>
+                      <a:fillRect/>
+                    </a:stretch>
+                  </pic:blipFill>
+                  <pic:spPr>
+                    <a:xfrm>
+                      <a:off x="0" y="0"/>
+                      <a:ext cx="4738201" cy="2243244"/>
+                    </a:xfrm>
+                    <a:prstGeom prst="rect">
+                      <a:avLst/>
+                    </a:prstGeom>
+                  </pic:spPr>
+                </pic:pic>
+              </a:graphicData>
+            </a:graphic>
+          </wp:inline>
+        </w:drawing>
+      </w:r>
+    </w:p>
+    <w:p>
+      <w:pPr>
+        <w:pBdr>
+          <w:bottom w:val="single" w:sz="6" w:space="1" w:color="auto"/>
+        </w:pBdr>
+      </w:pPr>
+    </w:p>
+    <w:p>
+      <w:r>
+        <w:lastRenderedPageBreak/>
+        <w:t xml:space="preserve">Ho analizzato anche altri papers ma nessuno di questi mi è sembrato particolarmente rilevante in quanto nessuno di quelli da me ritrovati proponeva metodologie che aggiungevano informazioni e metodi utili da aggiungere ai lavori già ritrovati e/o i risultati di accuratezza e precisione sono ottenuti da questi sono più bassi rispetto agli studi già analizzati e/o i </w:t>
+      </w:r>
+      <w:proofErr w:type="spellStart"/>
+      <w:r>
+        <w:t>risulati</w:t>
+      </w:r>
+      <w:proofErr w:type="spellEnd"/>
+      <w:r>
+        <w:t xml:space="preserve"> ottenuti sono di poco migliori e necessitano di più risorse (tempo, quantità di dati e potere computazionale).</w:t>
+      </w:r>
+    </w:p>
+    <w:p>
+      <w:r>
+        <w:t>Ad esempio,</w:t>
+      </w:r>
+      <w:r>
+        <w:t xml:space="preserve"> in [14] vengono </w:t>
+      </w:r>
+      <w:r>
+        <w:t>confront</w:t>
+      </w:r>
+      <w:r>
+        <w:t xml:space="preserve">ate </w:t>
+      </w:r>
+      <w:r>
+        <w:t xml:space="preserve">le due principali tecniche di previsione delle emozioni facciali, ovvero le tecniche di apprendimento automatico (ML) e di deep learning (DL), in termini di accuratezza e livello di </w:t>
+      </w:r>
+      <w:r>
+        <w:t>accountability</w:t>
+      </w:r>
+      <w:r>
+        <w:t>.</w:t>
+      </w:r>
+      <w:r>
+        <w:t xml:space="preserve"> </w:t>
+      </w:r>
+      <w:r>
+        <w:rPr>
+          <w:noProof/>
+        </w:rPr>
+        <w:drawing>
+          <wp:inline distT="0" distB="0" distL="0" distR="0" wp14:anchorId="1781CD5E" wp14:editId="31C14255">
+            <wp:extent cx="6120130" cy="2038350"/>
+            <wp:effectExtent l="0" t="0" r="0" b="0"/>
+            <wp:docPr id="569036694" name="Immagine 1" descr="Immagine che contiene diagramma&#10;&#10;Descrizione generata automaticamente"/>
+            <wp:cNvGraphicFramePr>
+              <a:graphicFrameLocks xmlns:a="http://schemas.openxmlformats.org/drawingml/2006/main" noChangeAspect="1"/>
+            </wp:cNvGraphicFramePr>
+            <a:graphic xmlns:a="http://schemas.openxmlformats.org/drawingml/2006/main">
+              <a:graphicData uri="http://schemas.openxmlformats.org/drawingml/2006/picture">
+                <pic:pic xmlns:pic="http://schemas.openxmlformats.org/drawingml/2006/picture">
+                  <pic:nvPicPr>
+                    <pic:cNvPr id="569036694" name="Immagine 1" descr="Immagine che contiene diagramma&#10;&#10;Descrizione generata automaticamente"/>
+                    <pic:cNvPicPr/>
+                  </pic:nvPicPr>
+                  <pic:blipFill>
+                    <a:blip r:embed="rId16"/>
+                    <a:stretch>
+                      <a:fillRect/>
+                    </a:stretch>
+                  </pic:blipFill>
+                  <pic:spPr>
+                    <a:xfrm>
+                      <a:off x="0" y="0"/>
+                      <a:ext cx="6120130" cy="2038350"/>
+                    </a:xfrm>
+                    <a:prstGeom prst="rect">
+                      <a:avLst/>
+                    </a:prstGeom>
+                  </pic:spPr>
+                </pic:pic>
+              </a:graphicData>
+            </a:graphic>
+          </wp:inline>
+        </w:drawing>
+      </w:r>
+    </w:p>
+    <w:p>
+      <w:r>
+        <w:t xml:space="preserve">Analizzando le due tecniche, </w:t>
+      </w:r>
+      <w:r>
+        <w:t>i ricercatori hanno</w:t>
+      </w:r>
+      <w:r>
+        <w:t xml:space="preserve"> dimostrato che i modelli ML possono ottenere risultati comparabili rispetto ai modelli DL. </w:t>
+      </w:r>
+    </w:p>
+    <w:p>
+      <w:r>
+        <w:t xml:space="preserve">Nonostante recentemente la maggior parte delle ricerche si siano concentrate sulla costruzione di tecniche di DL per </w:t>
+      </w:r>
+      <w:r>
+        <w:t>la predizione del</w:t>
+      </w:r>
+      <w:r>
+        <w:t xml:space="preserve">le emozioni, </w:t>
+      </w:r>
+      <w:r>
+        <w:t xml:space="preserve">si è </w:t>
+      </w:r>
+      <w:r>
+        <w:t xml:space="preserve">scoperto che i modelli DL raggiungono prestazioni migliori a fronte di un costo elevato in termini di potenza di calcolo, di set di dati più grandi e di tempi di elaborazione più lunghi. </w:t>
+      </w:r>
+    </w:p>
+    <w:p>
+      <w:r>
+        <w:t xml:space="preserve">Nei </w:t>
+      </w:r>
+      <w:r>
+        <w:t xml:space="preserve">loro </w:t>
+      </w:r>
+      <w:r>
+        <w:t xml:space="preserve">esperimenti, sono stati ottenuti livelli di accuratezza del 86,66% e dell'80% rispettivamente per gli approcci DL e ML in termini di previsione delle emozioni, </w:t>
+      </w:r>
+      <w:r>
+        <w:t xml:space="preserve">ma </w:t>
+      </w:r>
+      <w:r>
+        <w:t xml:space="preserve">il DL necessita del supporto di una GPU </w:t>
+      </w:r>
+      <w:r>
+        <w:t>ad</w:t>
+      </w:r>
+      <w:r>
+        <w:t xml:space="preserve"> alte prestazioni e le tecniche ML possono funzionare più velocemente anche senza il supporto di una GPU. </w:t>
+      </w:r>
+    </w:p>
+    <w:p>
+      <w:r>
+        <w:t xml:space="preserve">Il beneficio più importante nell'utilizzo delle tecniche ML con le </w:t>
+      </w:r>
+      <w:r>
+        <w:t xml:space="preserve">Action Units </w:t>
+      </w:r>
+      <w:r>
+        <w:t xml:space="preserve">è la capacità </w:t>
+      </w:r>
+      <w:r>
+        <w:t xml:space="preserve">di questi metodi </w:t>
+      </w:r>
+      <w:r>
+        <w:t xml:space="preserve">di </w:t>
+      </w:r>
+      <w:r>
+        <w:t xml:space="preserve">poter </w:t>
+      </w:r>
+      <w:r>
+        <w:t xml:space="preserve">giustificare l'emozione prevista in termini di contributo di ciascuna AU. </w:t>
+      </w:r>
+    </w:p>
     <w:p/>
     <w:p/>
     <w:p/>
-    <w:p>
-      <w:r>
-        <w:t>[12] Facial expression recognition from image sequences using twofold random forest classifier</w:t>
-      </w:r>
-    </w:p>
-    <w:p>
-      <w:r>
-        <w:t>[13] A method to infer emotions from facial action units</w:t>
-      </w:r>
-    </w:p>
-    <w:p>
-      <w:r>
-        <w:t>[14] Facial emotion prediction through action units and deep learning</w:t>
-      </w:r>
-    </w:p>
-    <w:p>
-      <w:r>
-        <w:t>[15] M. Liu, S. Shan, R. Wang, X. Chen, Learning expressionlets on spatio-temporal manifold for dynamic facial expression recognition, in: 2014 IEEE Conference on Computer Vision and Pattern Recognition (CVPR), 2014, pp. 1749–1756.</w:t>
+    <w:p/>
+    <w:p/>
+    <w:p/>
+    <w:p/>
+    <w:p/>
+    <w:p/>
+    <w:p/>
+    <w:p>
+      <w:r>
+        <w:lastRenderedPageBreak/>
+        <w:t xml:space="preserve">[12] </w:t>
+      </w:r>
+      <w:proofErr w:type="spellStart"/>
+      <w:r>
+        <w:t>Facial</w:t>
+      </w:r>
+      <w:proofErr w:type="spellEnd"/>
+      <w:r>
+        <w:t xml:space="preserve"> </w:t>
+      </w:r>
+      <w:proofErr w:type="spellStart"/>
+      <w:r>
+        <w:t>expression</w:t>
+      </w:r>
+      <w:proofErr w:type="spellEnd"/>
+      <w:r>
+        <w:t xml:space="preserve"> </w:t>
+      </w:r>
+      <w:proofErr w:type="spellStart"/>
+      <w:r>
+        <w:t>recognition</w:t>
+      </w:r>
+      <w:proofErr w:type="spellEnd"/>
+      <w:r>
+        <w:t xml:space="preserve"> from image </w:t>
+      </w:r>
+      <w:proofErr w:type="spellStart"/>
+      <w:r>
+        <w:t>sequences</w:t>
+      </w:r>
+      <w:proofErr w:type="spellEnd"/>
+      <w:r>
+        <w:t xml:space="preserve"> </w:t>
+      </w:r>
+      <w:proofErr w:type="spellStart"/>
+      <w:r>
+        <w:t>using</w:t>
+      </w:r>
+      <w:proofErr w:type="spellEnd"/>
+      <w:r>
+        <w:t xml:space="preserve"> </w:t>
+      </w:r>
+      <w:proofErr w:type="spellStart"/>
+      <w:r>
+        <w:t>twofold</w:t>
+      </w:r>
+      <w:proofErr w:type="spellEnd"/>
+      <w:r>
+        <w:t xml:space="preserve"> random forest </w:t>
+      </w:r>
+      <w:proofErr w:type="spellStart"/>
+      <w:r>
+        <w:t>classifier</w:t>
+      </w:r>
+      <w:proofErr w:type="spellEnd"/>
+    </w:p>
+    <w:p>
+      <w:r>
+        <w:t xml:space="preserve">[13] A </w:t>
+      </w:r>
+      <w:proofErr w:type="spellStart"/>
+      <w:r>
+        <w:t>method</w:t>
+      </w:r>
+      <w:proofErr w:type="spellEnd"/>
+      <w:r>
+        <w:t xml:space="preserve"> to </w:t>
+      </w:r>
+      <w:proofErr w:type="spellStart"/>
+      <w:r>
+        <w:t>infer</w:t>
+      </w:r>
+      <w:proofErr w:type="spellEnd"/>
+      <w:r>
+        <w:t xml:space="preserve"> </w:t>
+      </w:r>
+      <w:proofErr w:type="spellStart"/>
+      <w:r>
+        <w:t>emotions</w:t>
+      </w:r>
+      <w:proofErr w:type="spellEnd"/>
+      <w:r>
+        <w:t xml:space="preserve"> from </w:t>
+      </w:r>
+      <w:proofErr w:type="spellStart"/>
+      <w:r>
+        <w:t>facial</w:t>
+      </w:r>
+      <w:proofErr w:type="spellEnd"/>
+      <w:r>
+        <w:t xml:space="preserve"> action units</w:t>
+      </w:r>
+    </w:p>
+    <w:p>
+      <w:r>
+        <w:t xml:space="preserve">[14] </w:t>
+      </w:r>
+      <w:proofErr w:type="spellStart"/>
+      <w:r>
+        <w:t>Facial</w:t>
+      </w:r>
+      <w:proofErr w:type="spellEnd"/>
+      <w:r>
+        <w:t xml:space="preserve"> </w:t>
+      </w:r>
+      <w:proofErr w:type="spellStart"/>
+      <w:r>
+        <w:t>emotion</w:t>
+      </w:r>
+      <w:proofErr w:type="spellEnd"/>
+      <w:r>
+        <w:t xml:space="preserve"> </w:t>
+      </w:r>
+      <w:proofErr w:type="spellStart"/>
+      <w:r>
+        <w:t>prediction</w:t>
+      </w:r>
+      <w:proofErr w:type="spellEnd"/>
+      <w:r>
+        <w:t xml:space="preserve"> </w:t>
+      </w:r>
+      <w:proofErr w:type="spellStart"/>
+      <w:r>
+        <w:t>through</w:t>
+      </w:r>
+      <w:proofErr w:type="spellEnd"/>
+      <w:r>
+        <w:t xml:space="preserve"> action units and deep learning</w:t>
+      </w:r>
+    </w:p>
+    <w:p>
+      <w:r>
+        <w:t xml:space="preserve">[15] M. </w:t>
+      </w:r>
+      <w:proofErr w:type="spellStart"/>
+      <w:r>
+        <w:t>Liu</w:t>
+      </w:r>
+      <w:proofErr w:type="spellEnd"/>
+      <w:r>
+        <w:t xml:space="preserve">, S. Shan, R. </w:t>
+      </w:r>
+      <w:proofErr w:type="spellStart"/>
+      <w:r>
+        <w:t>Wang</w:t>
+      </w:r>
+      <w:proofErr w:type="spellEnd"/>
+      <w:r>
+        <w:t xml:space="preserve">, X. Chen, Learning </w:t>
+      </w:r>
+      <w:proofErr w:type="spellStart"/>
+      <w:r>
+        <w:t>expressionlets</w:t>
+      </w:r>
+      <w:proofErr w:type="spellEnd"/>
+      <w:r>
+        <w:t xml:space="preserve"> on </w:t>
+      </w:r>
+      <w:proofErr w:type="spellStart"/>
+      <w:r>
+        <w:t>spatio-temporal</w:t>
+      </w:r>
+      <w:proofErr w:type="spellEnd"/>
+      <w:r>
+        <w:t xml:space="preserve"> </w:t>
+      </w:r>
+      <w:proofErr w:type="spellStart"/>
+      <w:r>
+        <w:t>manifold</w:t>
+      </w:r>
+      <w:proofErr w:type="spellEnd"/>
+      <w:r>
+        <w:t xml:space="preserve"> for </w:t>
+      </w:r>
+      <w:proofErr w:type="spellStart"/>
+      <w:r>
+        <w:t>dynamic</w:t>
+      </w:r>
+      <w:proofErr w:type="spellEnd"/>
+      <w:r>
+        <w:t xml:space="preserve"> </w:t>
+      </w:r>
+      <w:proofErr w:type="spellStart"/>
+      <w:r>
+        <w:t>facial</w:t>
+      </w:r>
+      <w:proofErr w:type="spellEnd"/>
+      <w:r>
+        <w:t xml:space="preserve"> </w:t>
+      </w:r>
+      <w:proofErr w:type="spellStart"/>
+      <w:r>
+        <w:t>expression</w:t>
+      </w:r>
+      <w:proofErr w:type="spellEnd"/>
+      <w:r>
+        <w:t xml:space="preserve"> </w:t>
+      </w:r>
+      <w:proofErr w:type="spellStart"/>
+      <w:r>
+        <w:t>recognition</w:t>
+      </w:r>
+      <w:proofErr w:type="spellEnd"/>
+      <w:r>
+        <w:t xml:space="preserve">, in: 2014 IEEE Conference on Computer Vision and Pattern </w:t>
+      </w:r>
+      <w:proofErr w:type="spellStart"/>
+      <w:r>
+        <w:t>Recognition</w:t>
+      </w:r>
+      <w:proofErr w:type="spellEnd"/>
+      <w:r>
+        <w:t xml:space="preserve"> (CVPR), 2014, pp. 1749–1756.</w:t>
+      </w:r>
+    </w:p>
+    <w:p>
+      <w:r>
+        <w:t xml:space="preserve">[16] M.S. Bartlett, G. </w:t>
+      </w:r>
+      <w:proofErr w:type="spellStart"/>
+      <w:r>
+        <w:t>Littlewort</w:t>
+      </w:r>
+      <w:proofErr w:type="spellEnd"/>
+      <w:r>
+        <w:t xml:space="preserve">, M. Frank, C. </w:t>
+      </w:r>
+      <w:proofErr w:type="spellStart"/>
+      <w:r>
+        <w:t>Lainscsek</w:t>
+      </w:r>
+      <w:proofErr w:type="spellEnd"/>
+      <w:r>
+        <w:t xml:space="preserve">, I. </w:t>
+      </w:r>
+      <w:proofErr w:type="spellStart"/>
+      <w:r>
+        <w:t>Fasel</w:t>
+      </w:r>
+      <w:proofErr w:type="spellEnd"/>
+      <w:proofErr w:type="gramStart"/>
+      <w:r>
+        <w:t>, ,</w:t>
+      </w:r>
+      <w:proofErr w:type="gramEnd"/>
+      <w:r>
+        <w:t xml:space="preserve"> and J. </w:t>
+      </w:r>
+      <w:proofErr w:type="spellStart"/>
+      <w:r>
+        <w:t>Movellan</w:t>
+      </w:r>
+      <w:proofErr w:type="spellEnd"/>
+      <w:r>
+        <w:t>, “</w:t>
+      </w:r>
+      <w:proofErr w:type="spellStart"/>
+      <w:r>
+        <w:t>Recognizing</w:t>
+      </w:r>
+      <w:proofErr w:type="spellEnd"/>
+      <w:r>
+        <w:t xml:space="preserve"> </w:t>
+      </w:r>
+      <w:proofErr w:type="spellStart"/>
+      <w:r>
+        <w:t>facial</w:t>
+      </w:r>
+      <w:proofErr w:type="spellEnd"/>
+      <w:r>
+        <w:t xml:space="preserve"> </w:t>
+      </w:r>
+      <w:proofErr w:type="spellStart"/>
+      <w:r>
+        <w:t>expression</w:t>
+      </w:r>
+      <w:proofErr w:type="spellEnd"/>
+      <w:r>
+        <w:t xml:space="preserve">: Machine learning and </w:t>
+      </w:r>
+      <w:proofErr w:type="spellStart"/>
+      <w:r>
+        <w:t>application</w:t>
+      </w:r>
+      <w:proofErr w:type="spellEnd"/>
+      <w:r>
+        <w:t xml:space="preserve"> to </w:t>
+      </w:r>
+      <w:proofErr w:type="spellStart"/>
+      <w:r>
+        <w:t>spontaneous</w:t>
+      </w:r>
+      <w:proofErr w:type="spellEnd"/>
+      <w:r>
+        <w:t xml:space="preserve"> </w:t>
+      </w:r>
+      <w:proofErr w:type="spellStart"/>
+      <w:r>
+        <w:t>behavior</w:t>
+      </w:r>
+      <w:proofErr w:type="spellEnd"/>
+      <w:r>
+        <w:t xml:space="preserve">,” in Proc. of IEEE Conf. on </w:t>
+      </w:r>
+      <w:proofErr w:type="spellStart"/>
+      <w:r>
+        <w:t>Compter</w:t>
+      </w:r>
+      <w:proofErr w:type="spellEnd"/>
+      <w:r>
+        <w:t xml:space="preserve"> Vision and </w:t>
+      </w:r>
+      <w:proofErr w:type="spellStart"/>
+      <w:r>
+        <w:t>Pat</w:t>
+      </w:r>
+      <w:proofErr w:type="spellEnd"/>
+      <w:r>
+        <w:t xml:space="preserve">. </w:t>
+      </w:r>
+      <w:proofErr w:type="spellStart"/>
+      <w:r>
+        <w:t>Recog</w:t>
+      </w:r>
+      <w:proofErr w:type="spellEnd"/>
+      <w:r>
+        <w:t>. (CVPR), pp. 568–573, 2005.</w:t>
+      </w:r>
+    </w:p>
+    <w:p>
+      <w:r>
+        <w:t>[17]</w:t>
+      </w:r>
+      <w:r>
+        <w:t xml:space="preserve"> </w:t>
+      </w:r>
+      <w:r>
+        <w:t xml:space="preserve">R. </w:t>
+      </w:r>
+      <w:proofErr w:type="spellStart"/>
+      <w:r>
+        <w:t>el</w:t>
+      </w:r>
+      <w:proofErr w:type="spellEnd"/>
+      <w:r>
+        <w:t xml:space="preserve"> </w:t>
+      </w:r>
+      <w:proofErr w:type="spellStart"/>
+      <w:r>
+        <w:t>Kaliouby</w:t>
+      </w:r>
+      <w:proofErr w:type="spellEnd"/>
+      <w:r>
+        <w:t xml:space="preserve">, “Mind-reading machines: the </w:t>
+      </w:r>
+      <w:proofErr w:type="spellStart"/>
+      <w:r>
+        <w:t>automated</w:t>
+      </w:r>
+      <w:proofErr w:type="spellEnd"/>
+      <w:r>
+        <w:t xml:space="preserve"> </w:t>
+      </w:r>
+      <w:proofErr w:type="spellStart"/>
+      <w:r>
+        <w:t>inference</w:t>
+      </w:r>
+      <w:proofErr w:type="spellEnd"/>
+      <w:r>
+        <w:t xml:space="preserve"> of </w:t>
+      </w:r>
+      <w:proofErr w:type="spellStart"/>
+      <w:r>
+        <w:t>complex</w:t>
+      </w:r>
+      <w:proofErr w:type="spellEnd"/>
+      <w:r>
+        <w:t xml:space="preserve"> </w:t>
+      </w:r>
+      <w:proofErr w:type="spellStart"/>
+      <w:r>
+        <w:t>mental</w:t>
+      </w:r>
+      <w:proofErr w:type="spellEnd"/>
+      <w:r>
+        <w:t xml:space="preserve"> </w:t>
+      </w:r>
+      <w:proofErr w:type="spellStart"/>
+      <w:r>
+        <w:t>states</w:t>
+      </w:r>
+      <w:proofErr w:type="spellEnd"/>
+      <w:r>
+        <w:t xml:space="preserve"> from video,” </w:t>
+      </w:r>
+      <w:proofErr w:type="spellStart"/>
+      <w:r>
+        <w:t>Ph.D</w:t>
+      </w:r>
+      <w:proofErr w:type="spellEnd"/>
+      <w:r>
+        <w:t>.</w:t>
+      </w:r>
+      <w:r>
+        <w:t xml:space="preserve"> </w:t>
+      </w:r>
+      <w:r>
+        <w:t>Thesis, University of Cambridge, 2005.</w:t>
+      </w:r>
+    </w:p>
+    <w:p>
+      <w:r>
+        <w:t xml:space="preserve">[18] </w:t>
+      </w:r>
+      <w:r>
+        <w:t xml:space="preserve">T.H. </w:t>
+      </w:r>
+      <w:proofErr w:type="spellStart"/>
+      <w:r>
+        <w:t>Cormen</w:t>
+      </w:r>
+      <w:proofErr w:type="spellEnd"/>
+      <w:r>
+        <w:t xml:space="preserve">, C.E. </w:t>
+      </w:r>
+      <w:proofErr w:type="spellStart"/>
+      <w:r>
+        <w:t>Leiserson</w:t>
+      </w:r>
+      <w:proofErr w:type="spellEnd"/>
+      <w:r>
+        <w:t xml:space="preserve">, R.L. </w:t>
+      </w:r>
+      <w:proofErr w:type="spellStart"/>
+      <w:r>
+        <w:t>Rivest</w:t>
+      </w:r>
+      <w:proofErr w:type="spellEnd"/>
+      <w:r>
+        <w:t>, and C. Stein,</w:t>
+      </w:r>
+      <w:r>
+        <w:t xml:space="preserve"> </w:t>
+      </w:r>
+      <w:r>
+        <w:t>“</w:t>
+      </w:r>
+      <w:proofErr w:type="spellStart"/>
+      <w:r>
+        <w:t>Introduction</w:t>
+      </w:r>
+      <w:proofErr w:type="spellEnd"/>
+      <w:r>
+        <w:t xml:space="preserve"> to </w:t>
+      </w:r>
+      <w:proofErr w:type="spellStart"/>
+      <w:r>
+        <w:t>algorithms</w:t>
+      </w:r>
+      <w:proofErr w:type="spellEnd"/>
+      <w:r>
+        <w:t>,” 3rd ed., MIT Press, 2009.</w:t>
       </w:r>
     </w:p>
     <w:sectPr>
@@ -816,6 +2997,119 @@
     </w:lvl>
   </w:abstractNum>
   <w:abstractNum w:abstractNumId="1" w15:restartNumberingAfterBreak="0">
+    <w:nsid w:val="227F2D78"/>
+    <w:multiLevelType w:val="hybridMultilevel"/>
+    <w:tmpl w:val="1EFCE974"/>
+    <w:lvl w:ilvl="0" w:tplc="04100001">
+      <w:start w:val="1"/>
+      <w:numFmt w:val="bullet"/>
+      <w:lvlText w:val=""/>
+      <w:lvlJc w:val="left"/>
+      <w:pPr>
+        <w:ind w:left="720" w:hanging="360"/>
+      </w:pPr>
+      <w:rPr>
+        <w:rFonts w:ascii="Symbol" w:hAnsi="Symbol" w:hint="default"/>
+      </w:rPr>
+    </w:lvl>
+    <w:lvl w:ilvl="1" w:tplc="04100003" w:tentative="1">
+      <w:start w:val="1"/>
+      <w:numFmt w:val="bullet"/>
+      <w:lvlText w:val="o"/>
+      <w:lvlJc w:val="left"/>
+      <w:pPr>
+        <w:ind w:left="1440" w:hanging="360"/>
+      </w:pPr>
+      <w:rPr>
+        <w:rFonts w:ascii="Courier New" w:hAnsi="Courier New" w:cs="Courier New" w:hint="default"/>
+      </w:rPr>
+    </w:lvl>
+    <w:lvl w:ilvl="2" w:tplc="04100005" w:tentative="1">
+      <w:start w:val="1"/>
+      <w:numFmt w:val="bullet"/>
+      <w:lvlText w:val=""/>
+      <w:lvlJc w:val="left"/>
+      <w:pPr>
+        <w:ind w:left="2160" w:hanging="360"/>
+      </w:pPr>
+      <w:rPr>
+        <w:rFonts w:ascii="Wingdings" w:hAnsi="Wingdings" w:hint="default"/>
+      </w:rPr>
+    </w:lvl>
+    <w:lvl w:ilvl="3" w:tplc="04100001" w:tentative="1">
+      <w:start w:val="1"/>
+      <w:numFmt w:val="bullet"/>
+      <w:lvlText w:val=""/>
+      <w:lvlJc w:val="left"/>
+      <w:pPr>
+        <w:ind w:left="2880" w:hanging="360"/>
+      </w:pPr>
+      <w:rPr>
+        <w:rFonts w:ascii="Symbol" w:hAnsi="Symbol" w:hint="default"/>
+      </w:rPr>
+    </w:lvl>
+    <w:lvl w:ilvl="4" w:tplc="04100003" w:tentative="1">
+      <w:start w:val="1"/>
+      <w:numFmt w:val="bullet"/>
+      <w:lvlText w:val="o"/>
+      <w:lvlJc w:val="left"/>
+      <w:pPr>
+        <w:ind w:left="3600" w:hanging="360"/>
+      </w:pPr>
+      <w:rPr>
+        <w:rFonts w:ascii="Courier New" w:hAnsi="Courier New" w:cs="Courier New" w:hint="default"/>
+      </w:rPr>
+    </w:lvl>
+    <w:lvl w:ilvl="5" w:tplc="04100005" w:tentative="1">
+      <w:start w:val="1"/>
+      <w:numFmt w:val="bullet"/>
+      <w:lvlText w:val=""/>
+      <w:lvlJc w:val="left"/>
+      <w:pPr>
+        <w:ind w:left="4320" w:hanging="360"/>
+      </w:pPr>
+      <w:rPr>
+        <w:rFonts w:ascii="Wingdings" w:hAnsi="Wingdings" w:hint="default"/>
+      </w:rPr>
+    </w:lvl>
+    <w:lvl w:ilvl="6" w:tplc="04100001" w:tentative="1">
+      <w:start w:val="1"/>
+      <w:numFmt w:val="bullet"/>
+      <w:lvlText w:val=""/>
+      <w:lvlJc w:val="left"/>
+      <w:pPr>
+        <w:ind w:left="5040" w:hanging="360"/>
+      </w:pPr>
+      <w:rPr>
+        <w:rFonts w:ascii="Symbol" w:hAnsi="Symbol" w:hint="default"/>
+      </w:rPr>
+    </w:lvl>
+    <w:lvl w:ilvl="7" w:tplc="04100003" w:tentative="1">
+      <w:start w:val="1"/>
+      <w:numFmt w:val="bullet"/>
+      <w:lvlText w:val="o"/>
+      <w:lvlJc w:val="left"/>
+      <w:pPr>
+        <w:ind w:left="5760" w:hanging="360"/>
+      </w:pPr>
+      <w:rPr>
+        <w:rFonts w:ascii="Courier New" w:hAnsi="Courier New" w:cs="Courier New" w:hint="default"/>
+      </w:rPr>
+    </w:lvl>
+    <w:lvl w:ilvl="8" w:tplc="04100005" w:tentative="1">
+      <w:start w:val="1"/>
+      <w:numFmt w:val="bullet"/>
+      <w:lvlText w:val=""/>
+      <w:lvlJc w:val="left"/>
+      <w:pPr>
+        <w:ind w:left="6480" w:hanging="360"/>
+      </w:pPr>
+      <w:rPr>
+        <w:rFonts w:ascii="Wingdings" w:hAnsi="Wingdings" w:hint="default"/>
+      </w:rPr>
+    </w:lvl>
+  </w:abstractNum>
+  <w:abstractNum w:abstractNumId="2" w15:restartNumberingAfterBreak="0">
     <w:nsid w:val="28185899"/>
     <w:multiLevelType w:val="hybridMultilevel"/>
     <w:tmpl w:val="37FE60EC"/>
@@ -928,7 +3222,7 @@
       </w:rPr>
     </w:lvl>
   </w:abstractNum>
-  <w:abstractNum w:abstractNumId="2" w15:restartNumberingAfterBreak="0">
+  <w:abstractNum w:abstractNumId="3" w15:restartNumberingAfterBreak="0">
     <w:nsid w:val="404444D9"/>
     <w:multiLevelType w:val="hybridMultilevel"/>
     <w:tmpl w:val="EAB6DFCA"/>
@@ -1041,7 +3335,233 @@
       </w:rPr>
     </w:lvl>
   </w:abstractNum>
-  <w:abstractNum w:abstractNumId="3" w15:restartNumberingAfterBreak="0">
+  <w:abstractNum w:abstractNumId="4" w15:restartNumberingAfterBreak="0">
+    <w:nsid w:val="529B40C3"/>
+    <w:multiLevelType w:val="hybridMultilevel"/>
+    <w:tmpl w:val="7CC64B3C"/>
+    <w:lvl w:ilvl="0" w:tplc="04100001">
+      <w:start w:val="1"/>
+      <w:numFmt w:val="bullet"/>
+      <w:lvlText w:val=""/>
+      <w:lvlJc w:val="left"/>
+      <w:pPr>
+        <w:ind w:left="720" w:hanging="360"/>
+      </w:pPr>
+      <w:rPr>
+        <w:rFonts w:ascii="Symbol" w:hAnsi="Symbol" w:hint="default"/>
+      </w:rPr>
+    </w:lvl>
+    <w:lvl w:ilvl="1" w:tplc="04100003" w:tentative="1">
+      <w:start w:val="1"/>
+      <w:numFmt w:val="bullet"/>
+      <w:lvlText w:val="o"/>
+      <w:lvlJc w:val="left"/>
+      <w:pPr>
+        <w:ind w:left="1440" w:hanging="360"/>
+      </w:pPr>
+      <w:rPr>
+        <w:rFonts w:ascii="Courier New" w:hAnsi="Courier New" w:cs="Courier New" w:hint="default"/>
+      </w:rPr>
+    </w:lvl>
+    <w:lvl w:ilvl="2" w:tplc="04100005" w:tentative="1">
+      <w:start w:val="1"/>
+      <w:numFmt w:val="bullet"/>
+      <w:lvlText w:val=""/>
+      <w:lvlJc w:val="left"/>
+      <w:pPr>
+        <w:ind w:left="2160" w:hanging="360"/>
+      </w:pPr>
+      <w:rPr>
+        <w:rFonts w:ascii="Wingdings" w:hAnsi="Wingdings" w:hint="default"/>
+      </w:rPr>
+    </w:lvl>
+    <w:lvl w:ilvl="3" w:tplc="04100001" w:tentative="1">
+      <w:start w:val="1"/>
+      <w:numFmt w:val="bullet"/>
+      <w:lvlText w:val=""/>
+      <w:lvlJc w:val="left"/>
+      <w:pPr>
+        <w:ind w:left="2880" w:hanging="360"/>
+      </w:pPr>
+      <w:rPr>
+        <w:rFonts w:ascii="Symbol" w:hAnsi="Symbol" w:hint="default"/>
+      </w:rPr>
+    </w:lvl>
+    <w:lvl w:ilvl="4" w:tplc="04100003" w:tentative="1">
+      <w:start w:val="1"/>
+      <w:numFmt w:val="bullet"/>
+      <w:lvlText w:val="o"/>
+      <w:lvlJc w:val="left"/>
+      <w:pPr>
+        <w:ind w:left="3600" w:hanging="360"/>
+      </w:pPr>
+      <w:rPr>
+        <w:rFonts w:ascii="Courier New" w:hAnsi="Courier New" w:cs="Courier New" w:hint="default"/>
+      </w:rPr>
+    </w:lvl>
+    <w:lvl w:ilvl="5" w:tplc="04100005" w:tentative="1">
+      <w:start w:val="1"/>
+      <w:numFmt w:val="bullet"/>
+      <w:lvlText w:val=""/>
+      <w:lvlJc w:val="left"/>
+      <w:pPr>
+        <w:ind w:left="4320" w:hanging="360"/>
+      </w:pPr>
+      <w:rPr>
+        <w:rFonts w:ascii="Wingdings" w:hAnsi="Wingdings" w:hint="default"/>
+      </w:rPr>
+    </w:lvl>
+    <w:lvl w:ilvl="6" w:tplc="04100001" w:tentative="1">
+      <w:start w:val="1"/>
+      <w:numFmt w:val="bullet"/>
+      <w:lvlText w:val=""/>
+      <w:lvlJc w:val="left"/>
+      <w:pPr>
+        <w:ind w:left="5040" w:hanging="360"/>
+      </w:pPr>
+      <w:rPr>
+        <w:rFonts w:ascii="Symbol" w:hAnsi="Symbol" w:hint="default"/>
+      </w:rPr>
+    </w:lvl>
+    <w:lvl w:ilvl="7" w:tplc="04100003" w:tentative="1">
+      <w:start w:val="1"/>
+      <w:numFmt w:val="bullet"/>
+      <w:lvlText w:val="o"/>
+      <w:lvlJc w:val="left"/>
+      <w:pPr>
+        <w:ind w:left="5760" w:hanging="360"/>
+      </w:pPr>
+      <w:rPr>
+        <w:rFonts w:ascii="Courier New" w:hAnsi="Courier New" w:cs="Courier New" w:hint="default"/>
+      </w:rPr>
+    </w:lvl>
+    <w:lvl w:ilvl="8" w:tplc="04100005" w:tentative="1">
+      <w:start w:val="1"/>
+      <w:numFmt w:val="bullet"/>
+      <w:lvlText w:val=""/>
+      <w:lvlJc w:val="left"/>
+      <w:pPr>
+        <w:ind w:left="6480" w:hanging="360"/>
+      </w:pPr>
+      <w:rPr>
+        <w:rFonts w:ascii="Wingdings" w:hAnsi="Wingdings" w:hint="default"/>
+      </w:rPr>
+    </w:lvl>
+  </w:abstractNum>
+  <w:abstractNum w:abstractNumId="5" w15:restartNumberingAfterBreak="0">
+    <w:nsid w:val="6A3010BA"/>
+    <w:multiLevelType w:val="hybridMultilevel"/>
+    <w:tmpl w:val="AEB03C42"/>
+    <w:lvl w:ilvl="0" w:tplc="04100001">
+      <w:start w:val="1"/>
+      <w:numFmt w:val="bullet"/>
+      <w:lvlText w:val=""/>
+      <w:lvlJc w:val="left"/>
+      <w:pPr>
+        <w:ind w:left="720" w:hanging="360"/>
+      </w:pPr>
+      <w:rPr>
+        <w:rFonts w:ascii="Symbol" w:hAnsi="Symbol" w:hint="default"/>
+      </w:rPr>
+    </w:lvl>
+    <w:lvl w:ilvl="1" w:tplc="04100003" w:tentative="1">
+      <w:start w:val="1"/>
+      <w:numFmt w:val="bullet"/>
+      <w:lvlText w:val="o"/>
+      <w:lvlJc w:val="left"/>
+      <w:pPr>
+        <w:ind w:left="1440" w:hanging="360"/>
+      </w:pPr>
+      <w:rPr>
+        <w:rFonts w:ascii="Courier New" w:hAnsi="Courier New" w:cs="Courier New" w:hint="default"/>
+      </w:rPr>
+    </w:lvl>
+    <w:lvl w:ilvl="2" w:tplc="04100005" w:tentative="1">
+      <w:start w:val="1"/>
+      <w:numFmt w:val="bullet"/>
+      <w:lvlText w:val=""/>
+      <w:lvlJc w:val="left"/>
+      <w:pPr>
+        <w:ind w:left="2160" w:hanging="360"/>
+      </w:pPr>
+      <w:rPr>
+        <w:rFonts w:ascii="Wingdings" w:hAnsi="Wingdings" w:hint="default"/>
+      </w:rPr>
+    </w:lvl>
+    <w:lvl w:ilvl="3" w:tplc="04100001" w:tentative="1">
+      <w:start w:val="1"/>
+      <w:numFmt w:val="bullet"/>
+      <w:lvlText w:val=""/>
+      <w:lvlJc w:val="left"/>
+      <w:pPr>
+        <w:ind w:left="2880" w:hanging="360"/>
+      </w:pPr>
+      <w:rPr>
+        <w:rFonts w:ascii="Symbol" w:hAnsi="Symbol" w:hint="default"/>
+      </w:rPr>
+    </w:lvl>
+    <w:lvl w:ilvl="4" w:tplc="04100003" w:tentative="1">
+      <w:start w:val="1"/>
+      <w:numFmt w:val="bullet"/>
+      <w:lvlText w:val="o"/>
+      <w:lvlJc w:val="left"/>
+      <w:pPr>
+        <w:ind w:left="3600" w:hanging="360"/>
+      </w:pPr>
+      <w:rPr>
+        <w:rFonts w:ascii="Courier New" w:hAnsi="Courier New" w:cs="Courier New" w:hint="default"/>
+      </w:rPr>
+    </w:lvl>
+    <w:lvl w:ilvl="5" w:tplc="04100005" w:tentative="1">
+      <w:start w:val="1"/>
+      <w:numFmt w:val="bullet"/>
+      <w:lvlText w:val=""/>
+      <w:lvlJc w:val="left"/>
+      <w:pPr>
+        <w:ind w:left="4320" w:hanging="360"/>
+      </w:pPr>
+      <w:rPr>
+        <w:rFonts w:ascii="Wingdings" w:hAnsi="Wingdings" w:hint="default"/>
+      </w:rPr>
+    </w:lvl>
+    <w:lvl w:ilvl="6" w:tplc="04100001" w:tentative="1">
+      <w:start w:val="1"/>
+      <w:numFmt w:val="bullet"/>
+      <w:lvlText w:val=""/>
+      <w:lvlJc w:val="left"/>
+      <w:pPr>
+        <w:ind w:left="5040" w:hanging="360"/>
+      </w:pPr>
+      <w:rPr>
+        <w:rFonts w:ascii="Symbol" w:hAnsi="Symbol" w:hint="default"/>
+      </w:rPr>
+    </w:lvl>
+    <w:lvl w:ilvl="7" w:tplc="04100003" w:tentative="1">
+      <w:start w:val="1"/>
+      <w:numFmt w:val="bullet"/>
+      <w:lvlText w:val="o"/>
+      <w:lvlJc w:val="left"/>
+      <w:pPr>
+        <w:ind w:left="5760" w:hanging="360"/>
+      </w:pPr>
+      <w:rPr>
+        <w:rFonts w:ascii="Courier New" w:hAnsi="Courier New" w:cs="Courier New" w:hint="default"/>
+      </w:rPr>
+    </w:lvl>
+    <w:lvl w:ilvl="8" w:tplc="04100005" w:tentative="1">
+      <w:start w:val="1"/>
+      <w:numFmt w:val="bullet"/>
+      <w:lvlText w:val=""/>
+      <w:lvlJc w:val="left"/>
+      <w:pPr>
+        <w:ind w:left="6480" w:hanging="360"/>
+      </w:pPr>
+      <w:rPr>
+        <w:rFonts w:ascii="Wingdings" w:hAnsi="Wingdings" w:hint="default"/>
+      </w:rPr>
+    </w:lvl>
+  </w:abstractNum>
+  <w:abstractNum w:abstractNumId="6" w15:restartNumberingAfterBreak="0">
     <w:nsid w:val="7799723A"/>
     <w:multiLevelType w:val="hybridMultilevel"/>
     <w:tmpl w:val="EB5A94BC"/>
@@ -1155,16 +3675,25 @@
     </w:lvl>
   </w:abstractNum>
   <w:num w:numId="1" w16cid:durableId="1245186341">
+    <w:abstractNumId w:val="6"/>
+  </w:num>
+  <w:num w:numId="2" w16cid:durableId="791556550">
     <w:abstractNumId w:val="3"/>
   </w:num>
-  <w:num w:numId="2" w16cid:durableId="791556550">
+  <w:num w:numId="3" w16cid:durableId="2057309732">
     <w:abstractNumId w:val="2"/>
-  </w:num>
-  <w:num w:numId="3" w16cid:durableId="2057309732">
-    <w:abstractNumId w:val="1"/>
   </w:num>
   <w:num w:numId="4" w16cid:durableId="1809129613">
     <w:abstractNumId w:val="0"/>
+  </w:num>
+  <w:num w:numId="5" w16cid:durableId="2110467681">
+    <w:abstractNumId w:val="5"/>
+  </w:num>
+  <w:num w:numId="6" w16cid:durableId="1784036293">
+    <w:abstractNumId w:val="1"/>
+  </w:num>
+  <w:num w:numId="7" w16cid:durableId="156507706">
+    <w:abstractNumId w:val="4"/>
   </w:num>
 </w:numbering>
 </file>
@@ -1573,7 +4102,6 @@
   <w:style w:type="character" w:default="1" w:styleId="Carpredefinitoparagrafo">
     <w:name w:val="Default Paragraph Font"/>
     <w:uiPriority w:val="1"/>
-    <w:semiHidden/>
     <w:unhideWhenUsed/>
   </w:style>
   <w:style w:type="table" w:default="1" w:styleId="Tabellanormale">
@@ -1607,6 +4135,16 @@
       <w:ind w:left="720"/>
       <w:contextualSpacing/>
     </w:pPr>
+  </w:style>
+  <w:style w:type="character" w:styleId="Testosegnaposto">
+    <w:name w:val="Placeholder Text"/>
+    <w:basedOn w:val="Carpredefinitoparagrafo"/>
+    <w:uiPriority w:val="99"/>
+    <w:semiHidden/>
+    <w:rsid w:val="00FC2D00"/>
+    <w:rPr>
+      <w:color w:val="808080"/>
+    </w:rPr>
   </w:style>
 </w:styles>
 </file>

</xml_diff>